<commit_message>
updated documentation to reflect changes
</commit_message>
<xml_diff>
--- a/Projektarbeit/4-3131-TIT20B-Gruppe-B1-Projektarbeit-Dokumentation.docx
+++ b/Projektarbeit/4-3131-TIT20B-Gruppe-B1-Projektarbeit-Dokumentation.docx
@@ -37,8 +37,37 @@
         <w:t xml:space="preserve">Mitglieder: </w:t>
       </w:r>
       <w:r>
-        <w:t>Oskar Droescher, Kai Arne Möbert, Mario Schenkewitz, Florian Schoon, Jos Trautermann</w:t>
-      </w:r>
+        <w:t xml:space="preserve">Oskar </w:t>
+      </w:r>
+      <w:proofErr w:type="spellStart"/>
+      <w:r>
+        <w:t>Droescher</w:t>
+      </w:r>
+      <w:proofErr w:type="spellEnd"/>
+      <w:r>
+        <w:t xml:space="preserve">, Kai Arne </w:t>
+      </w:r>
+      <w:proofErr w:type="spellStart"/>
+      <w:r>
+        <w:t>Möbert</w:t>
+      </w:r>
+      <w:proofErr w:type="spellEnd"/>
+      <w:r>
+        <w:t xml:space="preserve">, Mario </w:t>
+      </w:r>
+      <w:proofErr w:type="spellStart"/>
+      <w:r>
+        <w:t>Schenkewitz</w:t>
+      </w:r>
+      <w:proofErr w:type="spellEnd"/>
+      <w:r>
+        <w:t xml:space="preserve">, Florian Schoon, Jos </w:t>
+      </w:r>
+      <w:proofErr w:type="spellStart"/>
+      <w:r>
+        <w:t>Trautermann</w:t>
+      </w:r>
+      <w:proofErr w:type="spellEnd"/>
     </w:p>
     <w:p>
       <w:pPr>
@@ -76,7 +105,31 @@
         </w:numPr>
       </w:pPr>
       <w:r>
-        <w:t>Wenn Kim die docker CLI oder docker compose CLI Befehle exakt Schritt für Schritt ausführt wie in der Beschreibung, dann wird die Webanwendung erfolgreich gestartet.</w:t>
+        <w:t xml:space="preserve">Wenn Kim die </w:t>
+      </w:r>
+      <w:proofErr w:type="spellStart"/>
+      <w:r>
+        <w:t>docker</w:t>
+      </w:r>
+      <w:proofErr w:type="spellEnd"/>
+      <w:r>
+        <w:t xml:space="preserve"> CLI oder </w:t>
+      </w:r>
+      <w:proofErr w:type="spellStart"/>
+      <w:r>
+        <w:t>docker</w:t>
+      </w:r>
+      <w:proofErr w:type="spellEnd"/>
+      <w:r>
+        <w:t xml:space="preserve"> </w:t>
+      </w:r>
+      <w:proofErr w:type="spellStart"/>
+      <w:r>
+        <w:t>compose</w:t>
+      </w:r>
+      <w:proofErr w:type="spellEnd"/>
+      <w:r>
+        <w:t xml:space="preserve"> CLI Befehle exakt Schritt für Schritt ausführt wie in der Beschreibung, dann wird die Webanwendung erfolgreich gestartet.</w:t>
       </w:r>
     </w:p>
     <w:p>
@@ -129,7 +182,15 @@
         </w:numPr>
       </w:pPr>
       <w:r>
-        <w:t>Wenn die Anwendung vollständig geladen wurde, dann wird Cassidy's Anwesenheit durch ein Merkmal auch nach dem Schließen des Browsers wiedererkannt.</w:t>
+        <w:t xml:space="preserve">Wenn die Anwendung vollständig geladen wurde, dann wird </w:t>
+      </w:r>
+      <w:proofErr w:type="spellStart"/>
+      <w:r>
+        <w:t>Cassidy's</w:t>
+      </w:r>
+      <w:proofErr w:type="spellEnd"/>
+      <w:r>
+        <w:t xml:space="preserve"> Anwesenheit durch ein Merkmal auch nach dem Schließen des Browsers wiedererkannt.</w:t>
       </w:r>
     </w:p>
     <w:p>
@@ -205,7 +266,15 @@
         </w:numPr>
       </w:pPr>
       <w:r>
-        <w:t>Wenn die Anwendung vollständig geladen wurde, dann werden Bryn alle Kommentare aller Sitzungen angezeigt.</w:t>
+        <w:t xml:space="preserve">Wenn die Anwendung vollständig geladen wurde, dann werden </w:t>
+      </w:r>
+      <w:proofErr w:type="spellStart"/>
+      <w:r>
+        <w:t>Bryn</w:t>
+      </w:r>
+      <w:proofErr w:type="spellEnd"/>
+      <w:r>
+        <w:t xml:space="preserve"> alle Kommentare aller Sitzungen angezeigt.</w:t>
       </w:r>
     </w:p>
     <w:p>
@@ -217,7 +286,15 @@
         </w:numPr>
       </w:pPr>
       <w:r>
-        <w:t>Wenn die Anwendung vollständig geladen wurde, dann werden Bryn keine Favoriten angezeigt.</w:t>
+        <w:t xml:space="preserve">Wenn die Anwendung vollständig geladen wurde, dann werden </w:t>
+      </w:r>
+      <w:proofErr w:type="spellStart"/>
+      <w:r>
+        <w:t>Bryn</w:t>
+      </w:r>
+      <w:proofErr w:type="spellEnd"/>
+      <w:r>
+        <w:t xml:space="preserve"> keine Favoriten angezeigt.</w:t>
       </w:r>
       <w:r>
         <w:t xml:space="preserve"> (erster </w:t>
@@ -269,14 +346,32 @@
       <w:pPr>
         <w:pStyle w:val="berschrift1"/>
       </w:pPr>
+      <w:proofErr w:type="spellStart"/>
       <w:r>
         <w:lastRenderedPageBreak/>
         <w:t>Dockerfile</w:t>
       </w:r>
-    </w:p>
-    <w:p>
-      <w:r>
-        <w:t xml:space="preserve">Um aus diesem Dockerfile ein Image zu erstellen muss das zuerst Dockerfile </w:t>
+      <w:proofErr w:type="spellEnd"/>
+    </w:p>
+    <w:p>
+      <w:r>
+        <w:t xml:space="preserve">Um aus diesem </w:t>
+      </w:r>
+      <w:proofErr w:type="spellStart"/>
+      <w:r>
+        <w:t>Dockerfile</w:t>
+      </w:r>
+      <w:proofErr w:type="spellEnd"/>
+      <w:r>
+        <w:t xml:space="preserve"> ein Image zu erstellen muss das zuerst </w:t>
+      </w:r>
+      <w:proofErr w:type="spellStart"/>
+      <w:r>
+        <w:t>Dockerfile</w:t>
+      </w:r>
+      <w:proofErr w:type="spellEnd"/>
+      <w:r>
+        <w:t xml:space="preserve"> </w:t>
       </w:r>
       <w:r>
         <w:t xml:space="preserve">und die Projektseite </w:t>
@@ -285,15 +380,56 @@
         <w:t xml:space="preserve">heruntergeladen werden. Danach kann über eine Kommandozeile </w:t>
       </w:r>
       <w:r>
-        <w:t xml:space="preserve">zum Dockerfile navigiert werden und zum Beispiel mit dem Befehl </w:t>
+        <w:t xml:space="preserve">zum </w:t>
+      </w:r>
+      <w:proofErr w:type="spellStart"/>
+      <w:r>
+        <w:t>Dockerfile</w:t>
+      </w:r>
+      <w:proofErr w:type="spellEnd"/>
+      <w:r>
+        <w:t xml:space="preserve"> navigiert werden und zum Beispiel mit dem Befehl </w:t>
       </w:r>
       <w:r>
         <w:rPr>
           <w:b/>
           <w:highlight w:val="lightGray"/>
         </w:rPr>
-        <w:t>$ docker build -t gruppe_b1_</w:t>
-      </w:r>
+        <w:t xml:space="preserve">$ </w:t>
+      </w:r>
+      <w:proofErr w:type="spellStart"/>
+      <w:r>
+        <w:rPr>
+          <w:b/>
+          <w:highlight w:val="lightGray"/>
+        </w:rPr>
+        <w:t>docker</w:t>
+      </w:r>
+      <w:proofErr w:type="spellEnd"/>
+      <w:r>
+        <w:rPr>
+          <w:b/>
+          <w:highlight w:val="lightGray"/>
+        </w:rPr>
+        <w:t xml:space="preserve"> </w:t>
+      </w:r>
+      <w:proofErr w:type="spellStart"/>
+      <w:r>
+        <w:rPr>
+          <w:b/>
+          <w:highlight w:val="lightGray"/>
+        </w:rPr>
+        <w:t>build</w:t>
+      </w:r>
+      <w:proofErr w:type="spellEnd"/>
+      <w:r>
+        <w:rPr>
+          <w:b/>
+          <w:highlight w:val="lightGray"/>
+        </w:rPr>
+        <w:t xml:space="preserve"> -t gruppe_b1_</w:t>
+      </w:r>
+      <w:proofErr w:type="gramStart"/>
       <w:r>
         <w:rPr>
           <w:b/>
@@ -308,6 +444,7 @@
         </w:rPr>
         <w:t xml:space="preserve"> .</w:t>
       </w:r>
+      <w:proofErr w:type="gramEnd"/>
       <w:r>
         <w:t xml:space="preserve"> </w:t>
       </w:r>
@@ -323,7 +460,39 @@
           <w:b/>
           <w:highlight w:val="lightGray"/>
         </w:rPr>
-        <w:t xml:space="preserve">$ docker run –p 8080:8080 </w:t>
+        <w:t xml:space="preserve">$ </w:t>
+      </w:r>
+      <w:proofErr w:type="spellStart"/>
+      <w:r>
+        <w:rPr>
+          <w:b/>
+          <w:highlight w:val="lightGray"/>
+        </w:rPr>
+        <w:t>docker</w:t>
+      </w:r>
+      <w:proofErr w:type="spellEnd"/>
+      <w:r>
+        <w:rPr>
+          <w:b/>
+          <w:highlight w:val="lightGray"/>
+        </w:rPr>
+        <w:t xml:space="preserve"> </w:t>
+      </w:r>
+      <w:proofErr w:type="spellStart"/>
+      <w:r>
+        <w:rPr>
+          <w:b/>
+          <w:highlight w:val="lightGray"/>
+        </w:rPr>
+        <w:t>run</w:t>
+      </w:r>
+      <w:proofErr w:type="spellEnd"/>
+      <w:r>
+        <w:rPr>
+          <w:b/>
+          <w:highlight w:val="lightGray"/>
+        </w:rPr>
+        <w:t xml:space="preserve"> –p 8080:8080 </w:t>
       </w:r>
       <w:r>
         <w:rPr>
@@ -363,7 +532,15 @@
         <w:t>Achtung</w:t>
       </w:r>
       <w:r>
-        <w:t xml:space="preserve"> in Docker Desktop muss beim Start in den optionalen Einstellungen noch der localhost Port </w:t>
+        <w:t xml:space="preserve"> in Docker Desktop muss beim Start in den optionalen Einstellungen noch der </w:t>
+      </w:r>
+      <w:proofErr w:type="spellStart"/>
+      <w:r>
+        <w:t>localhost</w:t>
+      </w:r>
+      <w:proofErr w:type="spellEnd"/>
+      <w:r>
+        <w:t xml:space="preserve"> Port </w:t>
       </w:r>
       <w:r>
         <w:t xml:space="preserve">8080 </w:t>
@@ -382,7 +559,106 @@
     </w:p>
     <w:p>
       <w:r>
-        <w:t>Wenn man die Webseite besucht, wird die Funktion „userCheck“ ausgeführt. Wenn kein Cookie mit dem Namen „username“ existiert, dann wird ein Cookie mit einer generierten ID erstellt, diese wird genutzt um die verschiedenen Benutzer zu identifizieren.</w:t>
+        <w:t>Beim Besuchen der Webseite</w:t>
+      </w:r>
+      <w:r>
+        <w:t>, wird die Funktion „</w:t>
+      </w:r>
+      <w:proofErr w:type="spellStart"/>
+      <w:r>
+        <w:t>userCheck</w:t>
+      </w:r>
+      <w:proofErr w:type="spellEnd"/>
+      <w:r>
+        <w:t>“ ausgeführt. Wenn kein Cookie mit dem Namen „</w:t>
+      </w:r>
+      <w:proofErr w:type="spellStart"/>
+      <w:r>
+        <w:t>username</w:t>
+      </w:r>
+      <w:proofErr w:type="spellEnd"/>
+      <w:r>
+        <w:t>“ existiert, dann wird ein Cookie mit einer generierten ID erstellt, diese wird genutzt um die verschiedenen Benutzer zu identifizieren.</w:t>
+      </w:r>
+      <w:r>
+        <w:t xml:space="preserve"> Außerdem wird ein Objekt vom </w:t>
+      </w:r>
+      <w:proofErr w:type="spellStart"/>
+      <w:r>
+        <w:t>typ</w:t>
+      </w:r>
+      <w:proofErr w:type="spellEnd"/>
+      <w:r>
+        <w:t xml:space="preserve"> „</w:t>
+      </w:r>
+      <w:proofErr w:type="spellStart"/>
+      <w:r>
+        <w:t>user</w:t>
+      </w:r>
+      <w:proofErr w:type="spellEnd"/>
+      <w:r>
+        <w:t xml:space="preserve">“ erstellt, es hat die Attribute </w:t>
+      </w:r>
+      <w:proofErr w:type="spellStart"/>
+      <w:r>
+        <w:t>id</w:t>
+      </w:r>
+      <w:proofErr w:type="spellEnd"/>
+      <w:r>
+        <w:t xml:space="preserve">, </w:t>
+      </w:r>
+      <w:proofErr w:type="spellStart"/>
+      <w:r>
+        <w:t>name</w:t>
+      </w:r>
+      <w:proofErr w:type="spellEnd"/>
+      <w:r>
+        <w:t xml:space="preserve">, </w:t>
+      </w:r>
+      <w:proofErr w:type="spellStart"/>
+      <w:proofErr w:type="gramStart"/>
+      <w:r>
+        <w:t>kommentare</w:t>
+      </w:r>
+      <w:proofErr w:type="spellEnd"/>
+      <w:r>
+        <w:t>[</w:t>
+      </w:r>
+      <w:proofErr w:type="gramEnd"/>
+      <w:r>
+        <w:t xml:space="preserve">], </w:t>
+      </w:r>
+      <w:proofErr w:type="spellStart"/>
+      <w:r>
+        <w:t>favoriten</w:t>
+      </w:r>
+      <w:proofErr w:type="spellEnd"/>
+      <w:r>
+        <w:t xml:space="preserve">[], </w:t>
+      </w:r>
+      <w:proofErr w:type="spellStart"/>
+      <w:r>
+        <w:t>funfacts</w:t>
+      </w:r>
+      <w:proofErr w:type="spellEnd"/>
+      <w:r>
+        <w:t xml:space="preserve">, </w:t>
+      </w:r>
+      <w:proofErr w:type="spellStart"/>
+      <w:r>
+        <w:t>catwatch</w:t>
+      </w:r>
+      <w:proofErr w:type="spellEnd"/>
+      <w:r>
+        <w:t xml:space="preserve"> und katzenspielzeug. Dieses neue Objekt mit der generierten ID wird in eine Liste „</w:t>
+      </w:r>
+      <w:proofErr w:type="spellStart"/>
+      <w:r>
+        <w:t>userlist</w:t>
+      </w:r>
+      <w:proofErr w:type="spellEnd"/>
+      <w:r>
+        <w:t>“ eingetragen.</w:t>
       </w:r>
     </w:p>
     <w:p>
@@ -408,9 +684,11 @@
       <w:r>
         <w:t>„</w:t>
       </w:r>
+      <w:proofErr w:type="spellStart"/>
       <w:r>
         <w:t>addComment</w:t>
       </w:r>
+      <w:proofErr w:type="spellEnd"/>
       <w:r>
         <w:t>“</w:t>
       </w:r>
@@ -420,9 +698,11 @@
       <w:r>
         <w:t>„</w:t>
       </w:r>
+      <w:proofErr w:type="spellStart"/>
       <w:r>
         <w:t>getComment</w:t>
       </w:r>
+      <w:proofErr w:type="spellEnd"/>
       <w:r>
         <w:t>“</w:t>
       </w:r>
@@ -432,27 +712,226 @@
     </w:p>
     <w:p>
       <w:r>
-        <w:t>„addComment“ erhält per POST Anfrage „username“ und „kommentar“, der username ist der gewählt Name des Benutzers, dieser wird auch nachträglich auf vergangene Kommentare angewandt, der Name kann also geändert werden, aber nur für alle Kommentare.</w:t>
-      </w:r>
-      <w:r>
-        <w:br/>
-        <w:t>BenutzerIDs und die Namen werden als Key-Value-Paar in einem Objekt gespeichert, Kommentare selber werden in einem Objekt gespeichert, dass als Attribute die verschiedenen Inhaltsseiten hat. Diese Attribute sind Arrays in denen die Kommentare als String gespeichert werden. Die Strings haben die Form BenutzerID: Kommentar.</w:t>
-      </w:r>
-    </w:p>
-    <w:p>
-      <w:r>
-        <w:t>Wenn nun eine Inhaltsseite Aufgerufen wird, dann wird per AJAX über GET Anfrage der Inhalt des entsprechenden Kommentar Arrays aufgerufen, die BenutzerIDs ausgetauscht und dann in einer Liste auf der Seite angezeigt.</w:t>
+        <w:t>„</w:t>
+      </w:r>
+      <w:proofErr w:type="spellStart"/>
+      <w:r>
+        <w:t>addComment</w:t>
+      </w:r>
+      <w:proofErr w:type="spellEnd"/>
+      <w:r>
+        <w:t>“ erhält per POST Anfrage „</w:t>
+      </w:r>
+      <w:proofErr w:type="spellStart"/>
+      <w:r>
+        <w:t>name</w:t>
+      </w:r>
+      <w:proofErr w:type="spellEnd"/>
+      <w:r>
+        <w:t>“ und „</w:t>
+      </w:r>
+      <w:proofErr w:type="spellStart"/>
+      <w:r>
+        <w:t>kommentar</w:t>
+      </w:r>
+      <w:proofErr w:type="spellEnd"/>
+      <w:r>
+        <w:t>“, der</w:t>
+      </w:r>
+      <w:r>
+        <w:t xml:space="preserve"> </w:t>
+      </w:r>
+      <w:proofErr w:type="spellStart"/>
+      <w:r>
+        <w:t>name</w:t>
+      </w:r>
+      <w:proofErr w:type="spellEnd"/>
+      <w:r>
+        <w:t xml:space="preserve"> ist der gewählt Name des Benutzers</w:t>
+      </w:r>
+      <w:r>
+        <w:t xml:space="preserve"> bei der Eingabe und kann bei jedem Kommentar geändert werden um Anonymität zu gewährleisten. Der Kommentar wird in der Form „Name: Kommentar“ in einem Array gespeichert, das im Objekt „</w:t>
+      </w:r>
+      <w:proofErr w:type="spellStart"/>
+      <w:r>
+        <w:t>comments</w:t>
+      </w:r>
+      <w:proofErr w:type="spellEnd"/>
+      <w:r>
+        <w:t>“ enthalten ist.</w:t>
+      </w:r>
+    </w:p>
+    <w:p>
+      <w:r>
+        <w:t>Der Kommentar wird zusätzlich in das entsprechende user-Objekt in der „</w:t>
+      </w:r>
+      <w:proofErr w:type="spellStart"/>
+      <w:r>
+        <w:t>userlist</w:t>
+      </w:r>
+      <w:proofErr w:type="spellEnd"/>
+      <w:r>
+        <w:t>“ gespeichert um Kommentare der Session zuzuordnen.</w:t>
+      </w:r>
+    </w:p>
+    <w:p>
+      <w:r>
+        <w:t>Wenn eine Inhaltsseite Aufgerufen wird</w:t>
+      </w:r>
+      <w:r>
+        <w:t xml:space="preserve"> (</w:t>
+      </w:r>
+      <w:proofErr w:type="spellStart"/>
+      <w:r>
+        <w:t>funfacts</w:t>
+      </w:r>
+      <w:proofErr w:type="spellEnd"/>
+      <w:r>
+        <w:t xml:space="preserve">, </w:t>
+      </w:r>
+      <w:proofErr w:type="spellStart"/>
+      <w:r>
+        <w:t>catwatch</w:t>
+      </w:r>
+      <w:proofErr w:type="spellEnd"/>
+      <w:r>
+        <w:t>, katzenspielzeuge)</w:t>
+      </w:r>
+      <w:r>
+        <w:t>, dann wird per AJAX über GET Anfrage der Inha</w:t>
+      </w:r>
+      <w:r>
+        <w:t>lt des entsprechenden Kommentar-Arrays abgerufen und als Liste auf der Seite dargestellt.</w:t>
+      </w:r>
+    </w:p>
+    <w:p>
+      <w:pPr>
+        <w:pStyle w:val="berschrift1"/>
+      </w:pPr>
+      <w:r>
+        <w:t>Favoriten</w:t>
+      </w:r>
+    </w:p>
+    <w:p>
+      <w:r>
+        <w:t xml:space="preserve">Auf den Inhaltsseiten </w:t>
+      </w:r>
+      <w:r>
+        <w:t>(</w:t>
+      </w:r>
+      <w:proofErr w:type="spellStart"/>
+      <w:r>
+        <w:t>funfacts</w:t>
+      </w:r>
+      <w:proofErr w:type="spellEnd"/>
+      <w:r>
+        <w:t xml:space="preserve">, </w:t>
+      </w:r>
+      <w:proofErr w:type="spellStart"/>
+      <w:r>
+        <w:t>catwatch</w:t>
+      </w:r>
+      <w:proofErr w:type="spellEnd"/>
+      <w:r>
+        <w:t>, katzenspielzeuge)</w:t>
+      </w:r>
+      <w:r>
+        <w:t xml:space="preserve">, befindet sich eine Schaltfläche um die Seite seinen Favoriten hinzuzufügen.  Dafür dir der </w:t>
+      </w:r>
+      <w:r>
+        <w:t>Schaltfläche</w:t>
+      </w:r>
+      <w:r>
+        <w:t xml:space="preserve"> ein „</w:t>
+      </w:r>
+      <w:proofErr w:type="spellStart"/>
+      <w:r>
+        <w:t>eventListener</w:t>
+      </w:r>
+      <w:proofErr w:type="spellEnd"/>
+      <w:r>
+        <w:t>“ für „</w:t>
+      </w:r>
+      <w:proofErr w:type="spellStart"/>
+      <w:r>
+        <w:t>click</w:t>
+      </w:r>
+      <w:proofErr w:type="spellEnd"/>
+      <w:r>
+        <w:t>“ hinzugefügt (siehe ./</w:t>
+      </w:r>
+      <w:proofErr w:type="spellStart"/>
+      <w:r>
+        <w:t>src</w:t>
+      </w:r>
+      <w:proofErr w:type="spellEnd"/>
+      <w:r>
+        <w:t>/</w:t>
+      </w:r>
+      <w:proofErr w:type="spellStart"/>
+      <w:r>
+        <w:t>scripts</w:t>
+      </w:r>
+      <w:proofErr w:type="spellEnd"/>
+      <w:r>
+        <w:t xml:space="preserve">/addfav.js). Bei betätigen der Schaltfläche wird eine Anfrage </w:t>
+      </w:r>
+      <w:proofErr w:type="spellStart"/>
+      <w:r>
+        <w:t>pet</w:t>
+      </w:r>
+      <w:proofErr w:type="spellEnd"/>
+      <w:r>
+        <w:t xml:space="preserve"> POST an den Server geschickt, dieser speichert die Seite im entsprechenden user-Objekt in der „</w:t>
+      </w:r>
+      <w:proofErr w:type="spellStart"/>
+      <w:r>
+        <w:t>userlist</w:t>
+      </w:r>
+      <w:proofErr w:type="spellEnd"/>
+      <w:r>
+        <w:t xml:space="preserve">“ und sendet als Antwort den Text der </w:t>
+      </w:r>
+      <w:r>
+        <w:t>Schaltfläche</w:t>
+      </w:r>
+      <w:r>
+        <w:t>, der bei erfolgreicher Antwort geändert wird.</w:t>
+      </w:r>
+    </w:p>
+    <w:p>
+      <w:r>
+        <w:t>Aufruf</w:t>
+      </w:r>
+      <w:r>
+        <w:t>en der Startseite (</w:t>
+      </w:r>
+      <w:proofErr w:type="spellStart"/>
+      <w:r>
+        <w:t>index</w:t>
+      </w:r>
+      <w:proofErr w:type="spellEnd"/>
+      <w:r>
+        <w:t>) sucht in der „</w:t>
+      </w:r>
+      <w:proofErr w:type="spellStart"/>
+      <w:r>
+        <w:t>userlist</w:t>
+      </w:r>
+      <w:proofErr w:type="spellEnd"/>
+      <w:r>
+        <w:t>“ nach dem entsprechenden user-Objekt und stellt dann alle Einträge des „</w:t>
+      </w:r>
+      <w:proofErr w:type="spellStart"/>
+      <w:r>
+        <w:t>favoriten</w:t>
+      </w:r>
+      <w:proofErr w:type="spellEnd"/>
+      <w:r>
+        <w:t>“ Arrays dar. Falls das Array eine Länge von 0 hat, wird ein Platzhaltertext angezeigt.</w:t>
       </w:r>
       <w:bookmarkStart w:id="0" w:name="_GoBack"/>
       <w:bookmarkEnd w:id="0"/>
-    </w:p>
-    <w:p>
-      <w:pPr>
-        <w:pStyle w:val="berschrift1"/>
-      </w:pPr>
-      <w:r>
-        <w:t>Favoriten</w:t>
-      </w:r>
     </w:p>
     <w:sectPr>
       <w:pgSz w:w="11906" w:h="16838"/>

</xml_diff>

<commit_message>
added most visited pages count
</commit_message>
<xml_diff>
--- a/Projektarbeit/4-3131-TIT20B-Gruppe-B1-Projektarbeit-Dokumentation.docx
+++ b/Projektarbeit/4-3131-TIT20B-Gruppe-B1-Projektarbeit-Dokumentation.docx
@@ -200,16 +200,12 @@
           <w:ilvl w:val="0"/>
           <w:numId w:val="4"/>
         </w:numPr>
-        <w:rPr>
-          <w:color w:val="FF0000"/>
-        </w:rPr>
-      </w:pPr>
-      <w:r>
-        <w:rPr>
-          <w:color w:val="FF0000"/>
-        </w:rPr>
+      </w:pPr>
+      <w:r>
         <w:t>Wenn die Startseite vollständig geladen wurde, dann werden Cassidy ihre meist besuchten Inhalte angezeigt.</w:t>
       </w:r>
+      <w:bookmarkStart w:id="0" w:name="_GoBack"/>
+      <w:bookmarkEnd w:id="0"/>
     </w:p>
     <w:p>
       <w:r>
@@ -814,10 +810,7 @@
     </w:p>
     <w:p>
       <w:r>
-        <w:t xml:space="preserve">Auf den Inhaltsseiten </w:t>
-      </w:r>
-      <w:r>
-        <w:t>(</w:t>
+        <w:t>Auf den Inhaltsseiten (</w:t>
       </w:r>
       <w:proofErr w:type="spellStart"/>
       <w:r>
@@ -833,16 +826,7 @@
       </w:r>
       <w:proofErr w:type="spellEnd"/>
       <w:r>
-        <w:t>, katzenspielzeuge)</w:t>
-      </w:r>
-      <w:r>
-        <w:t xml:space="preserve">, befindet sich eine Schaltfläche um die Seite seinen Favoriten hinzuzufügen.  Dafür dir der </w:t>
-      </w:r>
-      <w:r>
-        <w:t>Schaltfläche</w:t>
-      </w:r>
-      <w:r>
-        <w:t xml:space="preserve"> ein „</w:t>
+        <w:t>, katzenspielzeuge), befindet sich eine Schaltfläche um die Seite seinen Favoriten hinzuzufügen.  Dafür dir der Schaltfläche ein „</w:t>
       </w:r>
       <w:proofErr w:type="spellStart"/>
       <w:r>
@@ -890,13 +874,7 @@
       </w:r>
       <w:proofErr w:type="spellEnd"/>
       <w:r>
-        <w:t xml:space="preserve">“ und sendet als Antwort den Text der </w:t>
-      </w:r>
-      <w:r>
-        <w:t>Schaltfläche</w:t>
-      </w:r>
-      <w:r>
-        <w:t>, der bei erfolgreicher Antwort geändert wird.</w:t>
+        <w:t>“ und sendet als Antwort den Text der Schaltfläche, der bei erfolgreicher Antwort geändert wird.</w:t>
       </w:r>
     </w:p>
     <w:p>
@@ -930,8 +908,6 @@
       <w:r>
         <w:t>“ Arrays dar. Falls das Array eine Länge von 0 hat, wird ein Platzhaltertext angezeigt.</w:t>
       </w:r>
-      <w:bookmarkStart w:id="0" w:name="_GoBack"/>
-      <w:bookmarkEnd w:id="0"/>
     </w:p>
     <w:sectPr>
       <w:pgSz w:w="11906" w:h="16838"/>

</xml_diff>

<commit_message>
revert was too far back, pushing newest
</commit_message>
<xml_diff>
--- a/Projektarbeit/4-3131-TIT20B-Gruppe-B1-Projektarbeit-Dokumentation.docx
+++ b/Projektarbeit/4-3131-TIT20B-Gruppe-B1-Projektarbeit-Dokumentation.docx
@@ -16,6 +16,7 @@
     <w:p>
       <w:pPr>
         <w:pStyle w:val="Untertitel"/>
+        <w:spacing w:after="0"/>
       </w:pPr>
       <w:r>
         <w:t>Kurs B</w:t>
@@ -24,6 +25,7 @@
     <w:p>
       <w:pPr>
         <w:pStyle w:val="Untertitel"/>
+        <w:spacing w:after="0"/>
       </w:pPr>
       <w:r>
         <w:t>Gruppe 1</w:t>
@@ -32,30 +34,66 @@
     <w:p>
       <w:pPr>
         <w:pStyle w:val="Untertitel"/>
+        <w:spacing w:after="0"/>
       </w:pPr>
       <w:r>
         <w:t xml:space="preserve">Mitglieder: </w:t>
       </w:r>
       <w:r>
-        <w:t>Oskar Droescher, Kai Arne Möbert, Mario Schenkewitz, Florian Schoon, Jos Trautermann</w:t>
-      </w:r>
+        <w:t xml:space="preserve">Oskar </w:t>
+      </w:r>
+      <w:proofErr w:type="spellStart"/>
+      <w:r>
+        <w:t>Droescher</w:t>
+      </w:r>
+      <w:proofErr w:type="spellEnd"/>
+      <w:r>
+        <w:t xml:space="preserve">, Kai Arne </w:t>
+      </w:r>
+      <w:proofErr w:type="spellStart"/>
+      <w:r>
+        <w:t>Möbert</w:t>
+      </w:r>
+      <w:proofErr w:type="spellEnd"/>
+      <w:r>
+        <w:t xml:space="preserve">, Mario </w:t>
+      </w:r>
+      <w:proofErr w:type="spellStart"/>
+      <w:r>
+        <w:t>Schenkewitz</w:t>
+      </w:r>
+      <w:proofErr w:type="spellEnd"/>
+      <w:r>
+        <w:t xml:space="preserve">, Florian Schoon, Jos </w:t>
+      </w:r>
+      <w:proofErr w:type="spellStart"/>
+      <w:r>
+        <w:t>Trautermann</w:t>
+      </w:r>
+      <w:proofErr w:type="spellEnd"/>
     </w:p>
     <w:p>
       <w:pPr>
         <w:pStyle w:val="berschrift1"/>
       </w:pPr>
       <w:r>
-        <w:t xml:space="preserve">Aufgabe </w:t>
-      </w:r>
-      <w:r>
-        <w:t>3</w:t>
+        <w:t>Projektarbeit</w:t>
       </w:r>
       <w:r>
         <w:t xml:space="preserve"> Dokumentation</w:t>
       </w:r>
     </w:p>
     <w:p>
-      <w:r>
+      <w:pPr>
+        <w:spacing w:after="0"/>
+        <w:rPr>
+          <w:u w:val="single"/>
+        </w:rPr>
+      </w:pPr>
+      <w:r>
+        <w:rPr>
+          <w:u w:val="single"/>
+        </w:rPr>
         <w:t>Anforderungen</w:t>
       </w:r>
       <w:r>
@@ -63,6 +101,9 @@
       </w:r>
     </w:p>
     <w:p>
+      <w:pPr>
+        <w:spacing w:after="0"/>
+      </w:pPr>
       <w:r>
         <w:t>Installation:</w:t>
       </w:r>
@@ -76,7 +117,31 @@
         </w:numPr>
       </w:pPr>
       <w:r>
-        <w:t>Wenn Kim die docker CLI oder docker compose CLI Befehle exakt Schritt für Schritt ausführt wie in der Beschreibung, dann wird die Webanwendung erfolgreich gestartet.</w:t>
+        <w:t xml:space="preserve">Wenn Kim die </w:t>
+      </w:r>
+      <w:proofErr w:type="spellStart"/>
+      <w:r>
+        <w:t>docker</w:t>
+      </w:r>
+      <w:proofErr w:type="spellEnd"/>
+      <w:r>
+        <w:t xml:space="preserve"> CLI oder </w:t>
+      </w:r>
+      <w:proofErr w:type="spellStart"/>
+      <w:r>
+        <w:t>docker</w:t>
+      </w:r>
+      <w:proofErr w:type="spellEnd"/>
+      <w:r>
+        <w:t xml:space="preserve"> </w:t>
+      </w:r>
+      <w:proofErr w:type="spellStart"/>
+      <w:r>
+        <w:t>compose</w:t>
+      </w:r>
+      <w:proofErr w:type="spellEnd"/>
+      <w:r>
+        <w:t xml:space="preserve"> CLI Befehle exakt Schritt für Schritt ausführt wie in der Beschreibung, dann wird die Webanwendung erfolgreich gestartet.</w:t>
       </w:r>
     </w:p>
     <w:p>
@@ -129,7 +194,15 @@
         </w:numPr>
       </w:pPr>
       <w:r>
-        <w:t>Wenn die Anwendung vollständig geladen wurde, dann wird Cassidy's Anwesenheit durch ein Merkmal auch nach dem Schließen des Browsers wiedererkannt.</w:t>
+        <w:t xml:space="preserve">Wenn die Anwendung vollständig geladen wurde, dann wird </w:t>
+      </w:r>
+      <w:proofErr w:type="spellStart"/>
+      <w:r>
+        <w:t>Cassidy's</w:t>
+      </w:r>
+      <w:proofErr w:type="spellEnd"/>
+      <w:r>
+        <w:t xml:space="preserve"> Anwesenheit durch ein Merkmal auch nach dem Schließen des Browsers wiedererkannt.</w:t>
       </w:r>
     </w:p>
     <w:p>
@@ -139,15 +212,15 @@
           <w:ilvl w:val="0"/>
           <w:numId w:val="4"/>
         </w:numPr>
-        <w:rPr>
-          <w:color w:val="FF0000"/>
-        </w:rPr>
-      </w:pPr>
-      <w:r>
-        <w:rPr>
-          <w:color w:val="FF0000"/>
-        </w:rPr>
-        <w:t>Wenn die Startseite vollständig geladen wurde, dann werden Cassidy ihre meist besuchten Inhalte angezeigt.</w:t>
+      </w:pPr>
+      <w:r>
+        <w:t>Wenn die Startseite vollständig geladen wurde, dann werden Cassidy ihre</w:t>
+      </w:r>
+      <w:r>
+        <w:t xml:space="preserve"> meist</w:t>
+      </w:r>
+      <w:r>
+        <w:t>besuchten Inhalte angezeigt.</w:t>
       </w:r>
     </w:p>
     <w:p>
@@ -269,31 +342,138 @@
       <w:pPr>
         <w:pStyle w:val="berschrift1"/>
       </w:pPr>
+      <w:proofErr w:type="spellStart"/>
       <w:r>
         <w:lastRenderedPageBreak/>
         <w:t>Dockerfile</w:t>
       </w:r>
-    </w:p>
-    <w:p>
-      <w:r>
-        <w:t xml:space="preserve">Um aus diesem Dockerfile ein Image zu erstellen muss das zuerst Dockerfile </w:t>
-      </w:r>
-      <w:r>
-        <w:t xml:space="preserve">und die Projektseite </w:t>
-      </w:r>
-      <w:r>
-        <w:t xml:space="preserve">heruntergeladen werden. Danach kann über eine Kommandozeile </w:t>
-      </w:r>
-      <w:r>
-        <w:t xml:space="preserve">zum Dockerfile navigiert werden und zum Beispiel mit dem Befehl </w:t>
-      </w:r>
+      <w:proofErr w:type="spellEnd"/>
+    </w:p>
+    <w:p>
+      <w:pPr>
+        <w:spacing w:after="0"/>
+      </w:pPr>
+      <w:r>
+        <w:t xml:space="preserve">Um aus diesem </w:t>
+      </w:r>
+      <w:proofErr w:type="spellStart"/>
+      <w:r>
+        <w:t>Dockerfile</w:t>
+      </w:r>
+      <w:proofErr w:type="spellEnd"/>
+      <w:r>
+        <w:t xml:space="preserve"> ein Image zu erstellen</w:t>
+      </w:r>
+      <w:r>
+        <w:t>,</w:t>
+      </w:r>
+      <w:r>
+        <w:t xml:space="preserve"> muss zuerst</w:t>
+      </w:r>
+      <w:r>
+        <w:t xml:space="preserve"> das</w:t>
+      </w:r>
+      <w:r>
+        <w:t xml:space="preserve"> </w:t>
+      </w:r>
+      <w:proofErr w:type="spellStart"/>
+      <w:r>
+        <w:t>Dockerfile</w:t>
+      </w:r>
+      <w:proofErr w:type="spellEnd"/>
+      <w:r>
+        <w:t xml:space="preserve"> heruntergeladen werden.</w:t>
+      </w:r>
+      <w:r>
+        <w:t xml:space="preserve"> Docker Engine (bzw. Docker Desktop) muss gestartet sein.</w:t>
+      </w:r>
+      <w:r>
+        <w:t xml:space="preserve"> Danach kann über eine Kommandozeile </w:t>
+      </w:r>
+      <w:r>
+        <w:t xml:space="preserve">zum </w:t>
+      </w:r>
+      <w:proofErr w:type="spellStart"/>
+      <w:r>
+        <w:t>Dockerfile</w:t>
+      </w:r>
+      <w:proofErr w:type="spellEnd"/>
+      <w:r>
+        <w:t xml:space="preserve"> navigiert werden</w:t>
+      </w:r>
+      <w:r>
+        <w:t xml:space="preserve"> (Ordner in dem das </w:t>
+      </w:r>
+      <w:proofErr w:type="spellStart"/>
+      <w:r>
+        <w:t>Dockerfile</w:t>
+      </w:r>
+      <w:proofErr w:type="spellEnd"/>
+      <w:r>
+        <w:t xml:space="preserve"> liegt)</w:t>
+      </w:r>
+      <w:r>
+        <w:t xml:space="preserve"> und mit dem Befehl</w:t>
+      </w:r>
+      <w:r>
+        <w:t xml:space="preserve"> </w:t>
+      </w:r>
+      <w:proofErr w:type="spellStart"/>
       <w:r>
         <w:rPr>
           <w:b/>
           <w:highlight w:val="lightGray"/>
         </w:rPr>
-        <w:t>$ docker build -t gruppe_b1_</w:t>
-      </w:r>
+        <w:t>docker</w:t>
+      </w:r>
+      <w:proofErr w:type="spellEnd"/>
+      <w:r>
+        <w:rPr>
+          <w:b/>
+          <w:highlight w:val="lightGray"/>
+        </w:rPr>
+        <w:t xml:space="preserve"> </w:t>
+      </w:r>
+      <w:proofErr w:type="spellStart"/>
+      <w:r>
+        <w:rPr>
+          <w:b/>
+          <w:highlight w:val="lightGray"/>
+        </w:rPr>
+        <w:t>build</w:t>
+      </w:r>
+      <w:proofErr w:type="spellEnd"/>
+      <w:r>
+        <w:rPr>
+          <w:b/>
+          <w:highlight w:val="lightGray"/>
+        </w:rPr>
+        <w:t xml:space="preserve"> --</w:t>
+      </w:r>
+      <w:proofErr w:type="spellStart"/>
+      <w:r>
+        <w:rPr>
+          <w:b/>
+          <w:highlight w:val="lightGray"/>
+        </w:rPr>
+        <w:t>no</w:t>
+      </w:r>
+      <w:proofErr w:type="spellEnd"/>
+      <w:r>
+        <w:rPr>
+          <w:b/>
+          <w:highlight w:val="lightGray"/>
+        </w:rPr>
+        <w:t>-cache</w:t>
+      </w:r>
+      <w:r>
+        <w:rPr>
+          <w:b/>
+          <w:highlight w:val="lightGray"/>
+        </w:rPr>
+        <w:t xml:space="preserve"> -t gruppe_b1_</w:t>
+      </w:r>
+      <w:proofErr w:type="gramStart"/>
       <w:r>
         <w:rPr>
           <w:b/>
@@ -308,6 +488,7 @@
         </w:rPr>
         <w:t xml:space="preserve"> .</w:t>
       </w:r>
+      <w:proofErr w:type="gramEnd"/>
       <w:r>
         <w:t xml:space="preserve"> </w:t>
       </w:r>
@@ -318,12 +499,44 @@
         <w:br/>
         <w:t xml:space="preserve">Das Image kann mit </w:t>
       </w:r>
+      <w:proofErr w:type="spellStart"/>
       <w:r>
         <w:rPr>
           <w:b/>
           <w:highlight w:val="lightGray"/>
         </w:rPr>
-        <w:t xml:space="preserve">$ docker run –p 8080:8080 </w:t>
+        <w:t>docker</w:t>
+      </w:r>
+      <w:proofErr w:type="spellEnd"/>
+      <w:r>
+        <w:rPr>
+          <w:b/>
+          <w:highlight w:val="lightGray"/>
+        </w:rPr>
+        <w:t xml:space="preserve"> </w:t>
+      </w:r>
+      <w:proofErr w:type="spellStart"/>
+      <w:r>
+        <w:rPr>
+          <w:b/>
+          <w:highlight w:val="lightGray"/>
+        </w:rPr>
+        <w:t>run</w:t>
+      </w:r>
+      <w:proofErr w:type="spellEnd"/>
+      <w:r>
+        <w:rPr>
+          <w:b/>
+          <w:highlight w:val="lightGray"/>
+        </w:rPr>
+        <w:t xml:space="preserve"> -</w:t>
+      </w:r>
+      <w:r>
+        <w:rPr>
+          <w:b/>
+          <w:highlight w:val="lightGray"/>
+        </w:rPr>
+        <w:t xml:space="preserve">p 8080:8080 </w:t>
       </w:r>
       <w:r>
         <w:rPr>
@@ -354,8 +567,13 @@
         <w:t>gestartet werden</w:t>
       </w:r>
       <w:r>
-        <w:t xml:space="preserve">. </w:t>
-      </w:r>
+        <w:t>.</w:t>
+      </w:r>
+    </w:p>
+    <w:p>
+      <w:pPr>
+        <w:spacing w:after="0"/>
+      </w:pPr>
       <w:r>
         <w:rPr>
           <w:u w:val="single"/>
@@ -363,13 +581,36 @@
         <w:t>Achtung</w:t>
       </w:r>
       <w:r>
-        <w:t xml:space="preserve"> in Docker Desktop muss beim Start in den optionalen Einstellungen noch der localhost Port </w:t>
+        <w:rPr>
+          <w:u w:val="single"/>
+        </w:rPr>
+        <w:t>:</w:t>
+      </w:r>
+      <w:r>
+        <w:t xml:space="preserve"> </w:t>
+      </w:r>
+      <w:r>
+        <w:t>I</w:t>
+      </w:r>
+      <w:r>
+        <w:t xml:space="preserve">n Docker Desktop muss beim Start in den optionalen Einstellungen noch der </w:t>
+      </w:r>
+      <w:proofErr w:type="spellStart"/>
+      <w:r>
+        <w:t>localhost</w:t>
+      </w:r>
+      <w:proofErr w:type="spellEnd"/>
+      <w:r>
+        <w:t xml:space="preserve"> Port </w:t>
       </w:r>
       <w:r>
         <w:t xml:space="preserve">8080 </w:t>
       </w:r>
       <w:r>
-        <w:t>eingegeben werden.</w:t>
+        <w:t>an</w:t>
+      </w:r>
+      <w:r>
+        <w:t>gegeben werden.</w:t>
       </w:r>
     </w:p>
     <w:p>
@@ -382,7 +623,113 @@
     </w:p>
     <w:p>
       <w:r>
-        <w:t>Wenn man die Webseite besucht, wird die Funktion „userCheck“ ausgeführt. Wenn kein Cookie mit dem Namen „username“ existiert, dann wird ein Cookie mit einer generierten ID erstellt, diese wird genutzt um die verschiedenen Benutzer zu identifizieren.</w:t>
+        <w:t xml:space="preserve">Beim Besuchen der </w:t>
+      </w:r>
+      <w:r>
+        <w:t>verschiedenen Seiten</w:t>
+      </w:r>
+      <w:r>
+        <w:t>, wird die Funktion „</w:t>
+      </w:r>
+      <w:proofErr w:type="spellStart"/>
+      <w:r>
+        <w:t>userCheck</w:t>
+      </w:r>
+      <w:proofErr w:type="spellEnd"/>
+      <w:r>
+        <w:t>“ ausgeführt. Wenn kein Cookie mit dem Namen „</w:t>
+      </w:r>
+      <w:proofErr w:type="spellStart"/>
+      <w:r>
+        <w:t>username</w:t>
+      </w:r>
+      <w:proofErr w:type="spellEnd"/>
+      <w:r>
+        <w:t>“ existiert, dann wird ein Cookie mit einer generierten ID erstellt, diese wird genutzt</w:t>
+      </w:r>
+      <w:r>
+        <w:t>,</w:t>
+      </w:r>
+      <w:r>
+        <w:t xml:space="preserve"> um die verschiedenen Benutzer zu identifizieren.</w:t>
+      </w:r>
+      <w:r>
+        <w:t xml:space="preserve"> Außerdem wird ein Objekt vom </w:t>
+      </w:r>
+      <w:r>
+        <w:t>Typ</w:t>
+      </w:r>
+      <w:r>
+        <w:t xml:space="preserve"> „</w:t>
+      </w:r>
+      <w:proofErr w:type="spellStart"/>
+      <w:r>
+        <w:t>user</w:t>
+      </w:r>
+      <w:proofErr w:type="spellEnd"/>
+      <w:r>
+        <w:t xml:space="preserve">“ erstellt, es hat die Attribute </w:t>
+      </w:r>
+      <w:proofErr w:type="spellStart"/>
+      <w:r>
+        <w:t>id</w:t>
+      </w:r>
+      <w:proofErr w:type="spellEnd"/>
+      <w:r>
+        <w:t xml:space="preserve">, </w:t>
+      </w:r>
+      <w:proofErr w:type="spellStart"/>
+      <w:r>
+        <w:t>name</w:t>
+      </w:r>
+      <w:proofErr w:type="spellEnd"/>
+      <w:r>
+        <w:t xml:space="preserve">, </w:t>
+      </w:r>
+      <w:proofErr w:type="spellStart"/>
+      <w:proofErr w:type="gramStart"/>
+      <w:r>
+        <w:t>kommentare</w:t>
+      </w:r>
+      <w:proofErr w:type="spellEnd"/>
+      <w:r>
+        <w:t>[</w:t>
+      </w:r>
+      <w:proofErr w:type="gramEnd"/>
+      <w:r>
+        <w:t xml:space="preserve">], </w:t>
+      </w:r>
+      <w:proofErr w:type="spellStart"/>
+      <w:r>
+        <w:t>favoriten</w:t>
+      </w:r>
+      <w:proofErr w:type="spellEnd"/>
+      <w:r>
+        <w:t xml:space="preserve">[], </w:t>
+      </w:r>
+      <w:proofErr w:type="spellStart"/>
+      <w:r>
+        <w:t>funfacts</w:t>
+      </w:r>
+      <w:proofErr w:type="spellEnd"/>
+      <w:r>
+        <w:t xml:space="preserve">, </w:t>
+      </w:r>
+      <w:proofErr w:type="spellStart"/>
+      <w:r>
+        <w:t>catwatch</w:t>
+      </w:r>
+      <w:proofErr w:type="spellEnd"/>
+      <w:r>
+        <w:t xml:space="preserve"> und katzenspielzeug. Dieses neue Objekt mit der generierten ID wird in eine Liste „</w:t>
+      </w:r>
+      <w:proofErr w:type="spellStart"/>
+      <w:r>
+        <w:t>userlist</w:t>
+      </w:r>
+      <w:proofErr w:type="spellEnd"/>
+      <w:r>
+        <w:t>“ eingetragen.</w:t>
       </w:r>
     </w:p>
     <w:p>
@@ -390,14 +737,6 @@
         <w:pStyle w:val="berschrift1"/>
       </w:pPr>
       <w:r>
-        <w:t>Meist besuchte Inhalte</w:t>
-      </w:r>
-    </w:p>
-    <w:p>
-      <w:pPr>
-        <w:pStyle w:val="berschrift1"/>
-      </w:pPr>
-      <w:r>
         <w:t>Kommentare</w:t>
       </w:r>
     </w:p>
@@ -408,9 +747,11 @@
       <w:r>
         <w:t>„</w:t>
       </w:r>
+      <w:proofErr w:type="spellStart"/>
       <w:r>
         <w:t>addComment</w:t>
       </w:r>
+      <w:proofErr w:type="spellEnd"/>
       <w:r>
         <w:t>“</w:t>
       </w:r>
@@ -420,31 +761,133 @@
       <w:r>
         <w:t>„</w:t>
       </w:r>
+      <w:proofErr w:type="spellStart"/>
       <w:r>
         <w:t>getComment</w:t>
       </w:r>
+      <w:proofErr w:type="spellEnd"/>
       <w:r>
         <w:t>“</w:t>
       </w:r>
       <w:r>
         <w:t xml:space="preserve"> realisiert.</w:t>
       </w:r>
-    </w:p>
-    <w:p>
-      <w:r>
-        <w:t>„addComment“ erhält per POST Anfrage „username“ und „kommentar“, der username ist der gewählt Name des Benutzers, dieser wird auch nachträglich auf vergangene Kommentare angewandt, der Name kann also geändert werden, aber nur für alle Kommentare.</w:t>
-      </w:r>
       <w:r>
         <w:br/>
-        <w:t>BenutzerIDs und die Namen werden als Key-Value-Paar in einem Objekt gespeichert, Kommentare selber werden in einem Objekt gespeichert, dass als Attribute die verschiedenen Inhaltsseiten hat. Diese Attribute sind Arrays in denen die Kommentare als String gespeichert werden. Die Strings haben die Form BenutzerID: Kommentar.</w:t>
-      </w:r>
-    </w:p>
-    <w:p>
-      <w:r>
-        <w:t>Wenn nun eine Inhaltsseite Aufgerufen wird, dann wird per AJAX über GET Anfrage der Inhalt des entsprechenden Kommentar Arrays aufgerufen, die BenutzerIDs ausgetauscht und dann in einer Liste auf der Seite angezeigt.</w:t>
+      </w:r>
+      <w:r>
+        <w:t>„</w:t>
+      </w:r>
+      <w:proofErr w:type="spellStart"/>
+      <w:r>
+        <w:t>addComment</w:t>
+      </w:r>
+      <w:proofErr w:type="spellEnd"/>
+      <w:r>
+        <w:t>“ erhält per POST Anfrage „</w:t>
+      </w:r>
+      <w:proofErr w:type="spellStart"/>
+      <w:r>
+        <w:t>name</w:t>
+      </w:r>
+      <w:proofErr w:type="spellEnd"/>
+      <w:r>
+        <w:t>“ u</w:t>
       </w:r>
       <w:bookmarkStart w:id="0" w:name="_GoBack"/>
       <w:bookmarkEnd w:id="0"/>
+      <w:r>
+        <w:t>nd „</w:t>
+      </w:r>
+      <w:proofErr w:type="spellStart"/>
+      <w:r>
+        <w:t>kommentar</w:t>
+      </w:r>
+      <w:proofErr w:type="spellEnd"/>
+      <w:r>
+        <w:t>“, der</w:t>
+      </w:r>
+      <w:r>
+        <w:t xml:space="preserve"> </w:t>
+      </w:r>
+      <w:proofErr w:type="spellStart"/>
+      <w:r>
+        <w:t>name</w:t>
+      </w:r>
+      <w:proofErr w:type="spellEnd"/>
+      <w:r>
+        <w:t xml:space="preserve"> ist der gewählt Name des Benutzers</w:t>
+      </w:r>
+      <w:r>
+        <w:t xml:space="preserve"> bei der Eingabe und kann bei jedem Kommentar geändert werden</w:t>
+      </w:r>
+      <w:r>
+        <w:t>,</w:t>
+      </w:r>
+      <w:r>
+        <w:t xml:space="preserve"> um Anonymität zu gewährleisten. Der Kommentar wird in der Form „Name: Kommentar“ in einem Array gespeichert, das im Objekt „</w:t>
+      </w:r>
+      <w:proofErr w:type="spellStart"/>
+      <w:r>
+        <w:t>comments</w:t>
+      </w:r>
+      <w:proofErr w:type="spellEnd"/>
+      <w:r>
+        <w:t>“ enthalten ist.</w:t>
+      </w:r>
+      <w:r>
+        <w:br/>
+      </w:r>
+      <w:r>
+        <w:t>Der Kommentar wird zusätzlich in das entsprechende user-Objekt in der „</w:t>
+      </w:r>
+      <w:proofErr w:type="spellStart"/>
+      <w:r>
+        <w:t>userlist</w:t>
+      </w:r>
+      <w:proofErr w:type="spellEnd"/>
+      <w:r>
+        <w:t>“ gespeichert</w:t>
+      </w:r>
+      <w:r>
+        <w:t>,</w:t>
+      </w:r>
+      <w:r>
+        <w:t xml:space="preserve"> um Kommentare der Session zuzuordnen.</w:t>
+      </w:r>
+    </w:p>
+    <w:p>
+      <w:r>
+        <w:t>Wenn eine Inhaltsseite a</w:t>
+      </w:r>
+      <w:r>
+        <w:t>ufgerufen wird</w:t>
+      </w:r>
+      <w:r>
+        <w:t xml:space="preserve"> (</w:t>
+      </w:r>
+      <w:proofErr w:type="spellStart"/>
+      <w:r>
+        <w:t>funfacts</w:t>
+      </w:r>
+      <w:proofErr w:type="spellEnd"/>
+      <w:r>
+        <w:t xml:space="preserve">, </w:t>
+      </w:r>
+      <w:proofErr w:type="spellStart"/>
+      <w:r>
+        <w:t>catwatch</w:t>
+      </w:r>
+      <w:proofErr w:type="spellEnd"/>
+      <w:r>
+        <w:t>, katzenspielzeuge)</w:t>
+      </w:r>
+      <w:r>
+        <w:t>, dann wird per AJAX über GET Anfrage der Inha</w:t>
+      </w:r>
+      <w:r>
+        <w:t>lt des entsprechenden Kommentar-Arrays abgerufen und als Liste auf der Seite dargestellt.</w:t>
+      </w:r>
     </w:p>
     <w:p>
       <w:pPr>
@@ -452,6 +895,187 @@
       </w:pPr>
       <w:r>
         <w:t>Favoriten</w:t>
+      </w:r>
+    </w:p>
+    <w:p>
+      <w:r>
+        <w:t>Auf den Inhaltsseiten (</w:t>
+      </w:r>
+      <w:proofErr w:type="spellStart"/>
+      <w:r>
+        <w:t>funfacts</w:t>
+      </w:r>
+      <w:proofErr w:type="spellEnd"/>
+      <w:r>
+        <w:t xml:space="preserve">, </w:t>
+      </w:r>
+      <w:proofErr w:type="spellStart"/>
+      <w:r>
+        <w:t>catwatch</w:t>
+      </w:r>
+      <w:proofErr w:type="spellEnd"/>
+      <w:r>
+        <w:t>, katzenspielzeuge), befindet sich eine Schaltfläche</w:t>
+      </w:r>
+      <w:r>
+        <w:t>,</w:t>
+      </w:r>
+      <w:r>
+        <w:t xml:space="preserve"> um die Seite seinen Favoriten hinzuzufügen.  Dafür </w:t>
+      </w:r>
+      <w:r>
+        <w:t>wird</w:t>
+      </w:r>
+      <w:r>
+        <w:t xml:space="preserve"> der Schaltfläche ein „</w:t>
+      </w:r>
+      <w:proofErr w:type="spellStart"/>
+      <w:r>
+        <w:t>eventListener</w:t>
+      </w:r>
+      <w:proofErr w:type="spellEnd"/>
+      <w:r>
+        <w:t>“ für „</w:t>
+      </w:r>
+      <w:proofErr w:type="spellStart"/>
+      <w:r>
+        <w:t>click</w:t>
+      </w:r>
+      <w:proofErr w:type="spellEnd"/>
+      <w:r>
+        <w:t>“ hinzugefügt (siehe ./</w:t>
+      </w:r>
+      <w:proofErr w:type="spellStart"/>
+      <w:r>
+        <w:t>src</w:t>
+      </w:r>
+      <w:proofErr w:type="spellEnd"/>
+      <w:r>
+        <w:t>/</w:t>
+      </w:r>
+      <w:proofErr w:type="spellStart"/>
+      <w:r>
+        <w:t>scripts</w:t>
+      </w:r>
+      <w:proofErr w:type="spellEnd"/>
+      <w:r>
+        <w:t xml:space="preserve">/addfav.js). </w:t>
+      </w:r>
+      <w:r>
+        <w:t>Bei Betätigen</w:t>
+      </w:r>
+      <w:r>
+        <w:t xml:space="preserve"> der Schaltfläche wird eine Anfrage </w:t>
+      </w:r>
+      <w:proofErr w:type="spellStart"/>
+      <w:r>
+        <w:t>pet</w:t>
+      </w:r>
+      <w:proofErr w:type="spellEnd"/>
+      <w:r>
+        <w:t xml:space="preserve"> POST an den Server geschickt, dieser speichert die Seite im entsprechenden user-Objekt in der „</w:t>
+      </w:r>
+      <w:proofErr w:type="spellStart"/>
+      <w:r>
+        <w:t>userlist</w:t>
+      </w:r>
+      <w:proofErr w:type="spellEnd"/>
+      <w:r>
+        <w:t>“ und sendet als Antwort den Text der Schaltfläche, der bei erfolgreicher Antwort geändert wird.</w:t>
+      </w:r>
+      <w:r>
+        <w:t xml:space="preserve"> </w:t>
+      </w:r>
+      <w:r>
+        <w:t>Aufruf</w:t>
+      </w:r>
+      <w:r>
+        <w:t>en der Startseite (</w:t>
+      </w:r>
+      <w:proofErr w:type="spellStart"/>
+      <w:r>
+        <w:t>index</w:t>
+      </w:r>
+      <w:proofErr w:type="spellEnd"/>
+      <w:r>
+        <w:t>) sucht in der „</w:t>
+      </w:r>
+      <w:proofErr w:type="spellStart"/>
+      <w:r>
+        <w:t>userlist</w:t>
+      </w:r>
+      <w:proofErr w:type="spellEnd"/>
+      <w:r>
+        <w:t>“ nach dem entsprechenden user-Objekt und stellt dann alle Einträge des „</w:t>
+      </w:r>
+      <w:proofErr w:type="spellStart"/>
+      <w:r>
+        <w:t>favoriten</w:t>
+      </w:r>
+      <w:proofErr w:type="spellEnd"/>
+      <w:r>
+        <w:t>“ Arrays dar. Falls das Array eine Länge von 0 hat, wird ein Platzhaltertext angezeigt.</w:t>
+      </w:r>
+    </w:p>
+    <w:p>
+      <w:pPr>
+        <w:pStyle w:val="berschrift1"/>
+      </w:pPr>
+      <w:r>
+        <w:t>Meist</w:t>
+      </w:r>
+      <w:r>
+        <w:t>besuchte Inhalte</w:t>
+      </w:r>
+    </w:p>
+    <w:p>
+      <w:r>
+        <w:t>Wie beim Merkmal für Personali</w:t>
+      </w:r>
+      <w:r>
+        <w:t>sierung wird auch bei den meist</w:t>
+      </w:r>
+      <w:r>
+        <w:t>besuchten Inhalten eine Funktion beim Besuchen der verschiedenen Seiten ausgeführt. Die Funktion „</w:t>
+      </w:r>
+      <w:proofErr w:type="spellStart"/>
+      <w:r>
+        <w:t>addVisit</w:t>
+      </w:r>
+      <w:proofErr w:type="spellEnd"/>
+      <w:r>
+        <w:t xml:space="preserve">“ </w:t>
+      </w:r>
+      <w:r>
+        <w:t>überprüft die derzeitige URL, wenn diese mit einer der Inhaltsseiten übereinstimmt (</w:t>
+      </w:r>
+      <w:proofErr w:type="spellStart"/>
+      <w:r>
+        <w:t>funfacts</w:t>
+      </w:r>
+      <w:proofErr w:type="spellEnd"/>
+      <w:r>
+        <w:t xml:space="preserve">, </w:t>
+      </w:r>
+      <w:proofErr w:type="spellStart"/>
+      <w:r>
+        <w:t>catwatch</w:t>
+      </w:r>
+      <w:proofErr w:type="spellEnd"/>
+      <w:r>
+        <w:t>, katzenspielzeuge), dann wird der Integer wert im entsprechenden user-Objekt um 1 erhöht.</w:t>
+      </w:r>
+      <w:r>
+        <w:t xml:space="preserve"> </w:t>
+      </w:r>
+      <w:r>
+        <w:t>Besuchen der Startseite</w:t>
+      </w:r>
+      <w:r>
+        <w:t xml:space="preserve"> </w:t>
+      </w:r>
+      <w:r>
+        <w:t>ruft wieder analog die Werte aus dem user-Objekt ab, fügt sie formatiert einem Array hinzu und stellt die Werte dar.</w:t>
       </w:r>
     </w:p>
     <w:sectPr>

</xml_diff>

<commit_message>
still trying to revert
</commit_message>
<xml_diff>
--- a/Projektarbeit/4-3131-TIT20B-Gruppe-B1-Projektarbeit-Dokumentation.docx
+++ b/Projektarbeit/4-3131-TIT20B-Gruppe-B1-Projektarbeit-Dokumentation.docx
@@ -40,37 +40,8 @@
         <w:t xml:space="preserve">Mitglieder: </w:t>
       </w:r>
       <w:r>
-        <w:t xml:space="preserve">Oskar </w:t>
-      </w:r>
-      <w:proofErr w:type="spellStart"/>
-      <w:r>
-        <w:t>Droescher</w:t>
-      </w:r>
-      <w:proofErr w:type="spellEnd"/>
-      <w:r>
-        <w:t xml:space="preserve">, Kai Arne </w:t>
-      </w:r>
-      <w:proofErr w:type="spellStart"/>
-      <w:r>
-        <w:t>Möbert</w:t>
-      </w:r>
-      <w:proofErr w:type="spellEnd"/>
-      <w:r>
-        <w:t xml:space="preserve">, Mario </w:t>
-      </w:r>
-      <w:proofErr w:type="spellStart"/>
-      <w:r>
-        <w:t>Schenkewitz</w:t>
-      </w:r>
-      <w:proofErr w:type="spellEnd"/>
-      <w:r>
-        <w:t xml:space="preserve">, Florian Schoon, Jos </w:t>
-      </w:r>
-      <w:proofErr w:type="spellStart"/>
-      <w:r>
-        <w:t>Trautermann</w:t>
-      </w:r>
-      <w:proofErr w:type="spellEnd"/>
+        <w:t>Oskar Droescher, Kai Arne Möbert, Mario Schenkewitz, Florian Schoon, Jos Trautermann</w:t>
+      </w:r>
     </w:p>
     <w:p>
       <w:pPr>
@@ -117,31 +88,7 @@
         </w:numPr>
       </w:pPr>
       <w:r>
-        <w:t xml:space="preserve">Wenn Kim die </w:t>
-      </w:r>
-      <w:proofErr w:type="spellStart"/>
-      <w:r>
-        <w:t>docker</w:t>
-      </w:r>
-      <w:proofErr w:type="spellEnd"/>
-      <w:r>
-        <w:t xml:space="preserve"> CLI oder </w:t>
-      </w:r>
-      <w:proofErr w:type="spellStart"/>
-      <w:r>
-        <w:t>docker</w:t>
-      </w:r>
-      <w:proofErr w:type="spellEnd"/>
-      <w:r>
-        <w:t xml:space="preserve"> </w:t>
-      </w:r>
-      <w:proofErr w:type="spellStart"/>
-      <w:r>
-        <w:t>compose</w:t>
-      </w:r>
-      <w:proofErr w:type="spellEnd"/>
-      <w:r>
-        <w:t xml:space="preserve"> CLI Befehle exakt Schritt für Schritt ausführt wie in der Beschreibung, dann wird die Webanwendung erfolgreich gestartet.</w:t>
+        <w:t>Wenn Kim die docker CLI oder docker compose CLI Befehle exakt Schritt für Schritt ausführt wie in der Beschreibung, dann wird die Webanwendung erfolgreich gestartet.</w:t>
       </w:r>
     </w:p>
     <w:p>
@@ -194,15 +141,7 @@
         </w:numPr>
       </w:pPr>
       <w:r>
-        <w:t xml:space="preserve">Wenn die Anwendung vollständig geladen wurde, dann wird </w:t>
-      </w:r>
-      <w:proofErr w:type="spellStart"/>
-      <w:r>
-        <w:t>Cassidy's</w:t>
-      </w:r>
-      <w:proofErr w:type="spellEnd"/>
-      <w:r>
-        <w:t xml:space="preserve"> Anwesenheit durch ein Merkmal auch nach dem Schließen des Browsers wiedererkannt.</w:t>
+        <w:t>Wenn die Anwendung vollständig geladen wurde, dann wird Cassidy's Anwesenheit durch ein Merkmal auch nach dem Schließen des Browsers wiedererkannt.</w:t>
       </w:r>
     </w:p>
     <w:p>
@@ -342,27 +281,17 @@
       <w:pPr>
         <w:pStyle w:val="berschrift1"/>
       </w:pPr>
-      <w:proofErr w:type="spellStart"/>
       <w:r>
         <w:lastRenderedPageBreak/>
         <w:t>Dockerfile</w:t>
       </w:r>
-      <w:proofErr w:type="spellEnd"/>
     </w:p>
     <w:p>
       <w:pPr>
         <w:spacing w:after="0"/>
       </w:pPr>
       <w:r>
-        <w:t xml:space="preserve">Um aus diesem </w:t>
-      </w:r>
-      <w:proofErr w:type="spellStart"/>
-      <w:r>
-        <w:t>Dockerfile</w:t>
-      </w:r>
-      <w:proofErr w:type="spellEnd"/>
-      <w:r>
-        <w:t xml:space="preserve"> ein Image zu erstellen</w:t>
+        <w:t>Um aus diesem Dockerfile ein Image zu erstellen</w:t>
       </w:r>
       <w:r>
         <w:t>,</w:t>
@@ -374,97 +303,39 @@
         <w:t xml:space="preserve"> das</w:t>
       </w:r>
       <w:r>
+        <w:t xml:space="preserve"> Dockerfile heruntergeladen werden.</w:t>
+      </w:r>
+      <w:r>
+        <w:t xml:space="preserve"> Docker Engine (bzw. Docker Desktop) muss gestartet sein.</w:t>
+      </w:r>
+      <w:r>
+        <w:t xml:space="preserve"> Danach kann über eine Kommandozeile </w:t>
+      </w:r>
+      <w:r>
+        <w:t>zum Dockerfile navigiert werden</w:t>
+      </w:r>
+      <w:r>
+        <w:t xml:space="preserve"> (Ordner in dem das Dockerfile liegt)</w:t>
+      </w:r>
+      <w:r>
+        <w:t xml:space="preserve"> und mit dem Befehl</w:t>
+      </w:r>
+      <w:r>
         <w:t xml:space="preserve"> </w:t>
       </w:r>
-      <w:proofErr w:type="spellStart"/>
-      <w:r>
-        <w:t>Dockerfile</w:t>
-      </w:r>
-      <w:proofErr w:type="spellEnd"/>
-      <w:r>
-        <w:t xml:space="preserve"> heruntergeladen werden.</w:t>
-      </w:r>
-      <w:r>
-        <w:t xml:space="preserve"> Docker Engine (bzw. Docker Desktop) muss gestartet sein.</w:t>
-      </w:r>
-      <w:r>
-        <w:t xml:space="preserve"> Danach kann über eine Kommandozeile </w:t>
-      </w:r>
-      <w:r>
-        <w:t xml:space="preserve">zum </w:t>
-      </w:r>
-      <w:proofErr w:type="spellStart"/>
-      <w:r>
-        <w:t>Dockerfile</w:t>
-      </w:r>
-      <w:proofErr w:type="spellEnd"/>
-      <w:r>
-        <w:t xml:space="preserve"> navigiert werden</w:t>
-      </w:r>
-      <w:r>
-        <w:t xml:space="preserve"> (Ordner in dem das </w:t>
-      </w:r>
-      <w:proofErr w:type="spellStart"/>
-      <w:r>
-        <w:t>Dockerfile</w:t>
-      </w:r>
-      <w:proofErr w:type="spellEnd"/>
-      <w:r>
-        <w:t xml:space="preserve"> liegt)</w:t>
-      </w:r>
-      <w:r>
-        <w:t xml:space="preserve"> und mit dem Befehl</w:t>
-      </w:r>
-      <w:r>
-        <w:t xml:space="preserve"> </w:t>
-      </w:r>
-      <w:proofErr w:type="spellStart"/>
       <w:r>
         <w:rPr>
           <w:b/>
           <w:highlight w:val="lightGray"/>
         </w:rPr>
-        <w:t>docker</w:t>
-      </w:r>
-      <w:proofErr w:type="spellEnd"/>
+        <w:t>docker build</w:t>
+      </w:r>
       <w:r>
         <w:rPr>
           <w:b/>
           <w:highlight w:val="lightGray"/>
         </w:rPr>
-        <w:t xml:space="preserve"> </w:t>
-      </w:r>
-      <w:proofErr w:type="spellStart"/>
-      <w:r>
-        <w:rPr>
-          <w:b/>
-          <w:highlight w:val="lightGray"/>
-        </w:rPr>
-        <w:t>build</w:t>
-      </w:r>
-      <w:proofErr w:type="spellEnd"/>
-      <w:r>
-        <w:rPr>
-          <w:b/>
-          <w:highlight w:val="lightGray"/>
-        </w:rPr>
-        <w:t xml:space="preserve"> --</w:t>
-      </w:r>
-      <w:proofErr w:type="spellStart"/>
-      <w:r>
-        <w:rPr>
-          <w:b/>
-          <w:highlight w:val="lightGray"/>
-        </w:rPr>
-        <w:t>no</w:t>
-      </w:r>
-      <w:proofErr w:type="spellEnd"/>
-      <w:r>
-        <w:rPr>
-          <w:b/>
-          <w:highlight w:val="lightGray"/>
-        </w:rPr>
-        <w:t>-cache</w:t>
+        <w:t xml:space="preserve"> --no-cache</w:t>
       </w:r>
       <w:r>
         <w:rPr>
@@ -473,7 +344,6 @@
         </w:rPr>
         <w:t xml:space="preserve"> -t gruppe_b1_</w:t>
       </w:r>
-      <w:proofErr w:type="gramStart"/>
       <w:r>
         <w:rPr>
           <w:b/>
@@ -488,7 +358,6 @@
         </w:rPr>
         <w:t xml:space="preserve"> .</w:t>
       </w:r>
-      <w:proofErr w:type="gramEnd"/>
       <w:r>
         <w:t xml:space="preserve"> </w:t>
       </w:r>
@@ -499,37 +368,12 @@
         <w:br/>
         <w:t xml:space="preserve">Das Image kann mit </w:t>
       </w:r>
-      <w:proofErr w:type="spellStart"/>
       <w:r>
         <w:rPr>
           <w:b/>
           <w:highlight w:val="lightGray"/>
         </w:rPr>
-        <w:t>docker</w:t>
-      </w:r>
-      <w:proofErr w:type="spellEnd"/>
-      <w:r>
-        <w:rPr>
-          <w:b/>
-          <w:highlight w:val="lightGray"/>
-        </w:rPr>
-        <w:t xml:space="preserve"> </w:t>
-      </w:r>
-      <w:proofErr w:type="spellStart"/>
-      <w:r>
-        <w:rPr>
-          <w:b/>
-          <w:highlight w:val="lightGray"/>
-        </w:rPr>
-        <w:t>run</w:t>
-      </w:r>
-      <w:proofErr w:type="spellEnd"/>
-      <w:r>
-        <w:rPr>
-          <w:b/>
-          <w:highlight w:val="lightGray"/>
-        </w:rPr>
-        <w:t xml:space="preserve"> -</w:t>
+        <w:t>docker run -</w:t>
       </w:r>
       <w:r>
         <w:rPr>
@@ -569,6 +413,31 @@
       <w:r>
         <w:t>.</w:t>
       </w:r>
+      <w:r>
+        <w:t xml:space="preserve"> Die Seite kann </w:t>
+      </w:r>
+      <w:r>
+        <w:t xml:space="preserve">jetzt über </w:t>
+      </w:r>
+      <w:hyperlink r:id="rId5" w:history="1">
+        <w:r>
+          <w:rPr>
+            <w:rStyle w:val="Hyperlink"/>
+          </w:rPr>
+          <w:t>http://localhost:8080/</w:t>
+        </w:r>
+      </w:hyperlink>
+      <w:r>
+        <w:t xml:space="preserve"> </w:t>
+      </w:r>
+      <w:r>
+        <w:t>erreicht werden</w:t>
+      </w:r>
+      <w:r>
+        <w:t>.</w:t>
+      </w:r>
+      <w:bookmarkStart w:id="0" w:name="_GoBack"/>
+      <w:bookmarkEnd w:id="0"/>
     </w:p>
     <w:p>
       <w:pPr>
@@ -593,15 +462,7 @@
         <w:t>I</w:t>
       </w:r>
       <w:r>
-        <w:t xml:space="preserve">n Docker Desktop muss beim Start in den optionalen Einstellungen noch der </w:t>
-      </w:r>
-      <w:proofErr w:type="spellStart"/>
-      <w:r>
-        <w:t>localhost</w:t>
-      </w:r>
-      <w:proofErr w:type="spellEnd"/>
-      <w:r>
-        <w:t xml:space="preserve"> Port </w:t>
+        <w:t xml:space="preserve">n Docker Desktop muss beim Start in den optionalen Einstellungen noch der localhost Port </w:t>
       </w:r>
       <w:r>
         <w:t xml:space="preserve">8080 </w:t>
@@ -629,23 +490,7 @@
         <w:t>verschiedenen Seiten</w:t>
       </w:r>
       <w:r>
-        <w:t>, wird die Funktion „</w:t>
-      </w:r>
-      <w:proofErr w:type="spellStart"/>
-      <w:r>
-        <w:t>userCheck</w:t>
-      </w:r>
-      <w:proofErr w:type="spellEnd"/>
-      <w:r>
-        <w:t>“ ausgeführt. Wenn kein Cookie mit dem Namen „</w:t>
-      </w:r>
-      <w:proofErr w:type="spellStart"/>
-      <w:r>
-        <w:t>username</w:t>
-      </w:r>
-      <w:proofErr w:type="spellEnd"/>
-      <w:r>
-        <w:t>“ existiert, dann wird ein Cookie mit einer generierten ID erstellt, diese wird genutzt</w:t>
+        <w:t>, wird die Funktion „userCheck“ ausgeführt. Wenn kein Cookie mit dem Namen „username“ existiert, dann wird ein Cookie mit einer generierten ID erstellt, diese wird genutzt</w:t>
       </w:r>
       <w:r>
         <w:t>,</w:t>
@@ -660,76 +505,7 @@
         <w:t>Typ</w:t>
       </w:r>
       <w:r>
-        <w:t xml:space="preserve"> „</w:t>
-      </w:r>
-      <w:proofErr w:type="spellStart"/>
-      <w:r>
-        <w:t>user</w:t>
-      </w:r>
-      <w:proofErr w:type="spellEnd"/>
-      <w:r>
-        <w:t xml:space="preserve">“ erstellt, es hat die Attribute </w:t>
-      </w:r>
-      <w:proofErr w:type="spellStart"/>
-      <w:r>
-        <w:t>id</w:t>
-      </w:r>
-      <w:proofErr w:type="spellEnd"/>
-      <w:r>
-        <w:t xml:space="preserve">, </w:t>
-      </w:r>
-      <w:proofErr w:type="spellStart"/>
-      <w:r>
-        <w:t>name</w:t>
-      </w:r>
-      <w:proofErr w:type="spellEnd"/>
-      <w:r>
-        <w:t xml:space="preserve">, </w:t>
-      </w:r>
-      <w:proofErr w:type="spellStart"/>
-      <w:proofErr w:type="gramStart"/>
-      <w:r>
-        <w:t>kommentare</w:t>
-      </w:r>
-      <w:proofErr w:type="spellEnd"/>
-      <w:r>
-        <w:t>[</w:t>
-      </w:r>
-      <w:proofErr w:type="gramEnd"/>
-      <w:r>
-        <w:t xml:space="preserve">], </w:t>
-      </w:r>
-      <w:proofErr w:type="spellStart"/>
-      <w:r>
-        <w:t>favoriten</w:t>
-      </w:r>
-      <w:proofErr w:type="spellEnd"/>
-      <w:r>
-        <w:t xml:space="preserve">[], </w:t>
-      </w:r>
-      <w:proofErr w:type="spellStart"/>
-      <w:r>
-        <w:t>funfacts</w:t>
-      </w:r>
-      <w:proofErr w:type="spellEnd"/>
-      <w:r>
-        <w:t xml:space="preserve">, </w:t>
-      </w:r>
-      <w:proofErr w:type="spellStart"/>
-      <w:r>
-        <w:t>catwatch</w:t>
-      </w:r>
-      <w:proofErr w:type="spellEnd"/>
-      <w:r>
-        <w:t xml:space="preserve"> und katzenspielzeug. Dieses neue Objekt mit der generierten ID wird in eine Liste „</w:t>
-      </w:r>
-      <w:proofErr w:type="spellStart"/>
-      <w:r>
-        <w:t>userlist</w:t>
-      </w:r>
-      <w:proofErr w:type="spellEnd"/>
-      <w:r>
-        <w:t>“ eingetragen.</w:t>
+        <w:t xml:space="preserve"> „user“ erstellt, es hat die Attribute id, name, kommentare[], favoriten[], funfacts, catwatch und katzenspielzeug. Dieses neue Objekt mit der generierten ID wird in eine Liste „userlist“ eingetragen.</w:t>
       </w:r>
     </w:p>
     <w:p>
@@ -747,11 +523,9 @@
       <w:r>
         <w:t>„</w:t>
       </w:r>
-      <w:proofErr w:type="spellStart"/>
       <w:r>
         <w:t>addComment</w:t>
       </w:r>
-      <w:proofErr w:type="spellEnd"/>
       <w:r>
         <w:t>“</w:t>
       </w:r>
@@ -761,11 +535,9 @@
       <w:r>
         <w:t>„</w:t>
       </w:r>
-      <w:proofErr w:type="spellStart"/>
       <w:r>
         <w:t>getComment</w:t>
       </w:r>
-      <w:proofErr w:type="spellEnd"/>
       <w:r>
         <w:t>“</w:t>
       </w:r>
@@ -776,117 +548,91 @@
         <w:br/>
       </w:r>
       <w:r>
-        <w:t>„</w:t>
-      </w:r>
-      <w:proofErr w:type="spellStart"/>
-      <w:r>
-        <w:t>addComment</w:t>
-      </w:r>
-      <w:proofErr w:type="spellEnd"/>
-      <w:r>
-        <w:t>“ erhält per POST Anfrage „</w:t>
-      </w:r>
-      <w:proofErr w:type="spellStart"/>
-      <w:r>
-        <w:t>name</w:t>
-      </w:r>
-      <w:proofErr w:type="spellEnd"/>
-      <w:r>
-        <w:t>“ u</w:t>
-      </w:r>
-      <w:bookmarkStart w:id="0" w:name="_GoBack"/>
-      <w:bookmarkEnd w:id="0"/>
-      <w:r>
-        <w:t>nd „</w:t>
-      </w:r>
-      <w:proofErr w:type="spellStart"/>
-      <w:r>
-        <w:t>kommentar</w:t>
-      </w:r>
-      <w:proofErr w:type="spellEnd"/>
-      <w:r>
-        <w:t>“, der</w:t>
+        <w:t>„addComment“ erhält per POST Anfrage „name“ und „kommentar“, der</w:t>
+      </w:r>
+      <w:r>
+        <w:t xml:space="preserve"> name</w:t>
+      </w:r>
+      <w:r>
+        <w:t xml:space="preserve"> ist der gewählt Name des Benutzers</w:t>
+      </w:r>
+      <w:r>
+        <w:t xml:space="preserve"> bei der Eingabe und kann bei jedem Kommentar geändert werden</w:t>
+      </w:r>
+      <w:r>
+        <w:t>,</w:t>
+      </w:r>
+      <w:r>
+        <w:t xml:space="preserve"> um Anonymität zu gewährleisten. Der Kommentar wird in der Form „Name: Kommentar“ in einem Array gespeichert, das im Objekt „comments“ enthalten ist.</w:t>
+      </w:r>
+      <w:r>
+        <w:br/>
+      </w:r>
+      <w:r>
+        <w:t>Der Kommentar wird zusätzlich in das entsprechende user-Objekt in der „userlist“ gespeichert</w:t>
+      </w:r>
+      <w:r>
+        <w:t>,</w:t>
+      </w:r>
+      <w:r>
+        <w:t xml:space="preserve"> um Kommentare der Session zuzuordnen.</w:t>
+      </w:r>
+    </w:p>
+    <w:p>
+      <w:r>
+        <w:t>Wenn eine Inhaltsseite a</w:t>
+      </w:r>
+      <w:r>
+        <w:t>ufgerufen wird</w:t>
+      </w:r>
+      <w:r>
+        <w:t xml:space="preserve"> (funfacts, catwatch, katzenspielzeuge)</w:t>
+      </w:r>
+      <w:r>
+        <w:t>, dann wird per AJAX über GET Anfrage der Inha</w:t>
+      </w:r>
+      <w:r>
+        <w:t>lt des entsprechenden Kommentar-Arrays abgerufen und als Liste auf der Seite dargestellt.</w:t>
+      </w:r>
+    </w:p>
+    <w:p>
+      <w:pPr>
+        <w:pStyle w:val="berschrift1"/>
+      </w:pPr>
+      <w:r>
+        <w:t>Favoriten</w:t>
+      </w:r>
+    </w:p>
+    <w:p>
+      <w:r>
+        <w:t>Auf den Inhaltsseiten (funfacts, catwatch, katzenspielzeuge), befindet sich eine Schaltfläche</w:t>
+      </w:r>
+      <w:r>
+        <w:t>,</w:t>
+      </w:r>
+      <w:r>
+        <w:t xml:space="preserve"> um die Seite seinen Favoriten hinzuzufügen.  Dafür </w:t>
+      </w:r>
+      <w:r>
+        <w:t>wird</w:t>
+      </w:r>
+      <w:r>
+        <w:t xml:space="preserve"> der Schaltfläche ein „eventListener“ für „click“ hinzugefügt (siehe ./src/scripts/addfav.js). </w:t>
+      </w:r>
+      <w:r>
+        <w:t>Bei Betätigen</w:t>
+      </w:r>
+      <w:r>
+        <w:t xml:space="preserve"> der Schaltfläche wird eine Anfrage pet POST an den Server geschickt, dieser speichert die Seite im entsprechenden user-Objekt in der „userlist“ und sendet als Antwort den Text der Schaltfläche, der bei erfolgreicher Antwort geändert wird.</w:t>
       </w:r>
       <w:r>
         <w:t xml:space="preserve"> </w:t>
       </w:r>
-      <w:proofErr w:type="spellStart"/>
-      <w:r>
-        <w:t>name</w:t>
-      </w:r>
-      <w:proofErr w:type="spellEnd"/>
-      <w:r>
-        <w:t xml:space="preserve"> ist der gewählt Name des Benutzers</w:t>
-      </w:r>
-      <w:r>
-        <w:t xml:space="preserve"> bei der Eingabe und kann bei jedem Kommentar geändert werden</w:t>
-      </w:r>
-      <w:r>
-        <w:t>,</w:t>
-      </w:r>
-      <w:r>
-        <w:t xml:space="preserve"> um Anonymität zu gewährleisten. Der Kommentar wird in der Form „Name: Kommentar“ in einem Array gespeichert, das im Objekt „</w:t>
-      </w:r>
-      <w:proofErr w:type="spellStart"/>
-      <w:r>
-        <w:t>comments</w:t>
-      </w:r>
-      <w:proofErr w:type="spellEnd"/>
-      <w:r>
-        <w:t>“ enthalten ist.</w:t>
-      </w:r>
-      <w:r>
-        <w:br/>
-      </w:r>
-      <w:r>
-        <w:t>Der Kommentar wird zusätzlich in das entsprechende user-Objekt in der „</w:t>
-      </w:r>
-      <w:proofErr w:type="spellStart"/>
-      <w:r>
-        <w:t>userlist</w:t>
-      </w:r>
-      <w:proofErr w:type="spellEnd"/>
-      <w:r>
-        <w:t>“ gespeichert</w:t>
-      </w:r>
-      <w:r>
-        <w:t>,</w:t>
-      </w:r>
-      <w:r>
-        <w:t xml:space="preserve"> um Kommentare der Session zuzuordnen.</w:t>
-      </w:r>
-    </w:p>
-    <w:p>
-      <w:r>
-        <w:t>Wenn eine Inhaltsseite a</w:t>
-      </w:r>
-      <w:r>
-        <w:t>ufgerufen wird</w:t>
-      </w:r>
-      <w:r>
-        <w:t xml:space="preserve"> (</w:t>
-      </w:r>
-      <w:proofErr w:type="spellStart"/>
-      <w:r>
-        <w:t>funfacts</w:t>
-      </w:r>
-      <w:proofErr w:type="spellEnd"/>
-      <w:r>
-        <w:t xml:space="preserve">, </w:t>
-      </w:r>
-      <w:proofErr w:type="spellStart"/>
-      <w:r>
-        <w:t>catwatch</w:t>
-      </w:r>
-      <w:proofErr w:type="spellEnd"/>
-      <w:r>
-        <w:t>, katzenspielzeuge)</w:t>
-      </w:r>
-      <w:r>
-        <w:t>, dann wird per AJAX über GET Anfrage der Inha</w:t>
-      </w:r>
-      <w:r>
-        <w:t>lt des entsprechenden Kommentar-Arrays abgerufen und als Liste auf der Seite dargestellt.</w:t>
+      <w:r>
+        <w:t>Aufruf</w:t>
+      </w:r>
+      <w:r>
+        <w:t>en der Startseite (index) sucht in der „userlist“ nach dem entsprechenden user-Objekt und stellt dann alle Einträge des „favoriten“ Arrays dar. Falls das Array eine Länge von 0 hat, wird ein Platzhaltertext angezeigt.</w:t>
       </w:r>
     </w:p>
     <w:p>
@@ -894,134 +640,6 @@
         <w:pStyle w:val="berschrift1"/>
       </w:pPr>
       <w:r>
-        <w:t>Favoriten</w:t>
-      </w:r>
-    </w:p>
-    <w:p>
-      <w:r>
-        <w:t>Auf den Inhaltsseiten (</w:t>
-      </w:r>
-      <w:proofErr w:type="spellStart"/>
-      <w:r>
-        <w:t>funfacts</w:t>
-      </w:r>
-      <w:proofErr w:type="spellEnd"/>
-      <w:r>
-        <w:t xml:space="preserve">, </w:t>
-      </w:r>
-      <w:proofErr w:type="spellStart"/>
-      <w:r>
-        <w:t>catwatch</w:t>
-      </w:r>
-      <w:proofErr w:type="spellEnd"/>
-      <w:r>
-        <w:t>, katzenspielzeuge), befindet sich eine Schaltfläche</w:t>
-      </w:r>
-      <w:r>
-        <w:t>,</w:t>
-      </w:r>
-      <w:r>
-        <w:t xml:space="preserve"> um die Seite seinen Favoriten hinzuzufügen.  Dafür </w:t>
-      </w:r>
-      <w:r>
-        <w:t>wird</w:t>
-      </w:r>
-      <w:r>
-        <w:t xml:space="preserve"> der Schaltfläche ein „</w:t>
-      </w:r>
-      <w:proofErr w:type="spellStart"/>
-      <w:r>
-        <w:t>eventListener</w:t>
-      </w:r>
-      <w:proofErr w:type="spellEnd"/>
-      <w:r>
-        <w:t>“ für „</w:t>
-      </w:r>
-      <w:proofErr w:type="spellStart"/>
-      <w:r>
-        <w:t>click</w:t>
-      </w:r>
-      <w:proofErr w:type="spellEnd"/>
-      <w:r>
-        <w:t>“ hinzugefügt (siehe ./</w:t>
-      </w:r>
-      <w:proofErr w:type="spellStart"/>
-      <w:r>
-        <w:t>src</w:t>
-      </w:r>
-      <w:proofErr w:type="spellEnd"/>
-      <w:r>
-        <w:t>/</w:t>
-      </w:r>
-      <w:proofErr w:type="spellStart"/>
-      <w:r>
-        <w:t>scripts</w:t>
-      </w:r>
-      <w:proofErr w:type="spellEnd"/>
-      <w:r>
-        <w:t xml:space="preserve">/addfav.js). </w:t>
-      </w:r>
-      <w:r>
-        <w:t>Bei Betätigen</w:t>
-      </w:r>
-      <w:r>
-        <w:t xml:space="preserve"> der Schaltfläche wird eine Anfrage </w:t>
-      </w:r>
-      <w:proofErr w:type="spellStart"/>
-      <w:r>
-        <w:t>pet</w:t>
-      </w:r>
-      <w:proofErr w:type="spellEnd"/>
-      <w:r>
-        <w:t xml:space="preserve"> POST an den Server geschickt, dieser speichert die Seite im entsprechenden user-Objekt in der „</w:t>
-      </w:r>
-      <w:proofErr w:type="spellStart"/>
-      <w:r>
-        <w:t>userlist</w:t>
-      </w:r>
-      <w:proofErr w:type="spellEnd"/>
-      <w:r>
-        <w:t>“ und sendet als Antwort den Text der Schaltfläche, der bei erfolgreicher Antwort geändert wird.</w:t>
-      </w:r>
-      <w:r>
-        <w:t xml:space="preserve"> </w:t>
-      </w:r>
-      <w:r>
-        <w:t>Aufruf</w:t>
-      </w:r>
-      <w:r>
-        <w:t>en der Startseite (</w:t>
-      </w:r>
-      <w:proofErr w:type="spellStart"/>
-      <w:r>
-        <w:t>index</w:t>
-      </w:r>
-      <w:proofErr w:type="spellEnd"/>
-      <w:r>
-        <w:t>) sucht in der „</w:t>
-      </w:r>
-      <w:proofErr w:type="spellStart"/>
-      <w:r>
-        <w:t>userlist</w:t>
-      </w:r>
-      <w:proofErr w:type="spellEnd"/>
-      <w:r>
-        <w:t>“ nach dem entsprechenden user-Objekt und stellt dann alle Einträge des „</w:t>
-      </w:r>
-      <w:proofErr w:type="spellStart"/>
-      <w:r>
-        <w:t>favoriten</w:t>
-      </w:r>
-      <w:proofErr w:type="spellEnd"/>
-      <w:r>
-        <w:t>“ Arrays dar. Falls das Array eine Länge von 0 hat, wird ein Platzhaltertext angezeigt.</w:t>
-      </w:r>
-    </w:p>
-    <w:p>
-      <w:pPr>
-        <w:pStyle w:val="berschrift1"/>
-      </w:pPr>
-      <w:r>
         <w:t>Meist</w:t>
       </w:r>
       <w:r>
@@ -1036,34 +654,10 @@
         <w:t>sierung wird auch bei den meist</w:t>
       </w:r>
       <w:r>
-        <w:t>besuchten Inhalten eine Funktion beim Besuchen der verschiedenen Seiten ausgeführt. Die Funktion „</w:t>
-      </w:r>
-      <w:proofErr w:type="spellStart"/>
-      <w:r>
-        <w:t>addVisit</w:t>
-      </w:r>
-      <w:proofErr w:type="spellEnd"/>
-      <w:r>
-        <w:t xml:space="preserve">“ </w:t>
-      </w:r>
-      <w:r>
-        <w:t>überprüft die derzeitige URL, wenn diese mit einer der Inhaltsseiten übereinstimmt (</w:t>
-      </w:r>
-      <w:proofErr w:type="spellStart"/>
-      <w:r>
-        <w:t>funfacts</w:t>
-      </w:r>
-      <w:proofErr w:type="spellEnd"/>
-      <w:r>
-        <w:t xml:space="preserve">, </w:t>
-      </w:r>
-      <w:proofErr w:type="spellStart"/>
-      <w:r>
-        <w:t>catwatch</w:t>
-      </w:r>
-      <w:proofErr w:type="spellEnd"/>
-      <w:r>
-        <w:t>, katzenspielzeuge), dann wird der Integer wert im entsprechenden user-Objekt um 1 erhöht.</w:t>
+        <w:t xml:space="preserve">besuchten Inhalten eine Funktion beim Besuchen der verschiedenen Seiten ausgeführt. Die Funktion „addVisit“ </w:t>
+      </w:r>
+      <w:r>
+        <w:t>überprüft die derzeitige URL, wenn diese mit einer der Inhaltsseiten übereinstimmt (funfacts, catwatch, katzenspielzeuge), dann wird der Integer wert im entsprechenden user-Objekt um 1 erhöht.</w:t>
       </w:r>
       <w:r>
         <w:t xml:space="preserve"> </w:t>
@@ -1926,7 +1520,6 @@
   <w:style w:type="character" w:default="1" w:styleId="Absatz-Standardschriftart">
     <w:name w:val="Default Paragraph Font"/>
     <w:uiPriority w:val="1"/>
-    <w:semiHidden/>
     <w:unhideWhenUsed/>
   </w:style>
   <w:style w:type="table" w:default="1" w:styleId="NormaleTabelle">

</xml_diff>

<commit_message>
Added Arbeitsaufteilung in Doku
</commit_message>
<xml_diff>
--- a/Projektarbeit/4-3131-TIT20B-Gruppe-B1-Projektarbeit-Dokumentation.docx
+++ b/Projektarbeit/4-3131-TIT20B-Gruppe-B1-Projektarbeit-Dokumentation.docx
@@ -1,6 +1,6 @@
 
 <file path=word/document.xml><?xml version="1.0" encoding="utf-8"?>
-<w:document xmlns:wpc="http://schemas.microsoft.com/office/word/2010/wordprocessingCanvas" xmlns:cx="http://schemas.microsoft.com/office/drawing/2014/chartex" xmlns:cx1="http://schemas.microsoft.com/office/drawing/2015/9/8/chartex" xmlns:mc="http://schemas.openxmlformats.org/markup-compatibility/2006" xmlns:o="urn:schemas-microsoft-com:office:office" xmlns:r="http://schemas.openxmlformats.org/officeDocument/2006/relationships" xmlns:m="http://schemas.openxmlformats.org/officeDocument/2006/math" xmlns:v="urn:schemas-microsoft-com:vml" xmlns:wp14="http://schemas.microsoft.com/office/word/2010/wordprocessingDrawing" xmlns:wp="http://schemas.openxmlformats.org/drawingml/2006/wordprocessingDrawing" xmlns:w10="urn:schemas-microsoft-com:office:word" xmlns:w="http://schemas.openxmlformats.org/wordprocessingml/2006/main" xmlns:w14="http://schemas.microsoft.com/office/word/2010/wordml" xmlns:w15="http://schemas.microsoft.com/office/word/2012/wordml" xmlns:w16se="http://schemas.microsoft.com/office/word/2015/wordml/symex" xmlns:wpg="http://schemas.microsoft.com/office/word/2010/wordprocessingGroup" xmlns:wpi="http://schemas.microsoft.com/office/word/2010/wordprocessingInk" xmlns:wne="http://schemas.microsoft.com/office/word/2006/wordml" xmlns:wps="http://schemas.microsoft.com/office/word/2010/wordprocessingShape" mc:Ignorable="w14 w15 w16se wp14">
+<w:document xmlns:wpc="http://schemas.microsoft.com/office/word/2010/wordprocessingCanvas" xmlns:cx="http://schemas.microsoft.com/office/drawing/2014/chartex" xmlns:cx1="http://schemas.microsoft.com/office/drawing/2015/9/8/chartex" xmlns:cx2="http://schemas.microsoft.com/office/drawing/2015/10/21/chartex" xmlns:cx3="http://schemas.microsoft.com/office/drawing/2016/5/9/chartex" xmlns:cx4="http://schemas.microsoft.com/office/drawing/2016/5/10/chartex" xmlns:cx5="http://schemas.microsoft.com/office/drawing/2016/5/11/chartex" xmlns:cx6="http://schemas.microsoft.com/office/drawing/2016/5/12/chartex" xmlns:cx7="http://schemas.microsoft.com/office/drawing/2016/5/13/chartex" xmlns:cx8="http://schemas.microsoft.com/office/drawing/2016/5/14/chartex" xmlns:mc="http://schemas.openxmlformats.org/markup-compatibility/2006" xmlns:aink="http://schemas.microsoft.com/office/drawing/2016/ink" xmlns:am3d="http://schemas.microsoft.com/office/drawing/2017/model3d" xmlns:o="urn:schemas-microsoft-com:office:office" xmlns:r="http://schemas.openxmlformats.org/officeDocument/2006/relationships" xmlns:m="http://schemas.openxmlformats.org/officeDocument/2006/math" xmlns:v="urn:schemas-microsoft-com:vml" xmlns:wp14="http://schemas.microsoft.com/office/word/2010/wordprocessingDrawing" xmlns:wp="http://schemas.openxmlformats.org/drawingml/2006/wordprocessingDrawing" xmlns:w10="urn:schemas-microsoft-com:office:word" xmlns:w="http://schemas.openxmlformats.org/wordprocessingml/2006/main" xmlns:w14="http://schemas.microsoft.com/office/word/2010/wordml" xmlns:w15="http://schemas.microsoft.com/office/word/2012/wordml" xmlns:w16cex="http://schemas.microsoft.com/office/word/2018/wordml/cex" xmlns:w16cid="http://schemas.microsoft.com/office/word/2016/wordml/cid" xmlns:w16="http://schemas.microsoft.com/office/word/2018/wordml" xmlns:w16sdtdh="http://schemas.microsoft.com/office/word/2020/wordml/sdtdatahash" xmlns:w16se="http://schemas.microsoft.com/office/word/2015/wordml/symex" xmlns:wpg="http://schemas.microsoft.com/office/word/2010/wordprocessingGroup" xmlns:wpi="http://schemas.microsoft.com/office/word/2010/wordprocessingInk" xmlns:wne="http://schemas.microsoft.com/office/word/2006/wordml" xmlns:wps="http://schemas.microsoft.com/office/word/2010/wordprocessingShape" mc:Ignorable="w14 w15 w16se w16cid w16 w16cex w16sdtdh wp14">
   <w:body>
     <w:p>
       <w:pPr>
@@ -284,6 +284,43 @@
       <w:r>
         <w:lastRenderedPageBreak/>
         <w:t>Dockerfile</w:t>
+      </w:r>
+    </w:p>
+    <w:p>
+      <w:pPr>
+        <w:rPr>
+          <w:color w:val="FF0000"/>
+        </w:rPr>
+      </w:pPr>
+      <w:r>
+        <w:rPr>
+          <w:color w:val="FF0000"/>
+        </w:rPr>
+        <w:t>(</w:t>
+      </w:r>
+      <w:r>
+        <w:rPr>
+          <w:color w:val="FF0000"/>
+        </w:rPr>
+        <w:t xml:space="preserve">Implementierung: </w:t>
+      </w:r>
+      <w:r>
+        <w:rPr>
+          <w:color w:val="FF0000"/>
+        </w:rPr>
+        <w:t xml:space="preserve">Mario Schenkewitz, </w:t>
+      </w:r>
+      <w:r>
+        <w:rPr>
+          <w:color w:val="FF0000"/>
+        </w:rPr>
+        <w:t>Jos Trautermann</w:t>
+      </w:r>
+      <w:r>
+        <w:rPr>
+          <w:color w:val="FF0000"/>
+        </w:rPr>
+        <w:t>)</w:t>
       </w:r>
     </w:p>
     <w:p>
@@ -436,8 +473,6 @@
       <w:r>
         <w:t>.</w:t>
       </w:r>
-      <w:bookmarkStart w:id="0" w:name="_GoBack"/>
-      <w:bookmarkEnd w:id="0"/>
     </w:p>
     <w:p>
       <w:pPr>
@@ -483,6 +518,31 @@
       </w:r>
     </w:p>
     <w:p>
+      <w:pPr>
+        <w:rPr>
+          <w:color w:val="FF0000"/>
+        </w:rPr>
+      </w:pPr>
+      <w:r>
+        <w:rPr>
+          <w:color w:val="FF0000"/>
+        </w:rPr>
+        <w:t>(</w:t>
+      </w:r>
+      <w:r>
+        <w:rPr>
+          <w:color w:val="FF0000"/>
+        </w:rPr>
+        <w:t xml:space="preserve">Implementierung: </w:t>
+      </w:r>
+      <w:r>
+        <w:rPr>
+          <w:color w:val="FF0000"/>
+        </w:rPr>
+        <w:t>Mario Schenkewitz, Kai Arne Möbert)</w:t>
+      </w:r>
+    </w:p>
+    <w:p>
       <w:r>
         <w:t xml:space="preserve">Beim Besuchen der </w:t>
       </w:r>
@@ -517,6 +577,31 @@
       </w:r>
     </w:p>
     <w:p>
+      <w:pPr>
+        <w:rPr>
+          <w:color w:val="FF0000"/>
+        </w:rPr>
+      </w:pPr>
+      <w:r>
+        <w:rPr>
+          <w:color w:val="FF0000"/>
+        </w:rPr>
+        <w:t>(</w:t>
+      </w:r>
+      <w:r>
+        <w:rPr>
+          <w:color w:val="FF0000"/>
+        </w:rPr>
+        <w:t xml:space="preserve">Implementierung: </w:t>
+      </w:r>
+      <w:r>
+        <w:rPr>
+          <w:color w:val="FF0000"/>
+        </w:rPr>
+        <w:t>Mario Schenkewitz, Oskar Droescher)</w:t>
+      </w:r>
+    </w:p>
+    <w:p>
       <w:r>
         <w:t xml:space="preserve">Kommentare werden über die Funktionen </w:t>
       </w:r>
@@ -604,6 +689,49 @@
       </w:r>
     </w:p>
     <w:p>
+      <w:pPr>
+        <w:rPr>
+          <w:color w:val="FF0000"/>
+        </w:rPr>
+      </w:pPr>
+      <w:r>
+        <w:rPr>
+          <w:color w:val="FF0000"/>
+        </w:rPr>
+        <w:t>(</w:t>
+      </w:r>
+      <w:r>
+        <w:rPr>
+          <w:color w:val="FF0000"/>
+        </w:rPr>
+        <w:t xml:space="preserve">Implementierung: </w:t>
+      </w:r>
+      <w:r>
+        <w:rPr>
+          <w:color w:val="FF0000"/>
+        </w:rPr>
+        <w:t xml:space="preserve">Mario </w:t>
+      </w:r>
+      <w:r>
+        <w:rPr>
+          <w:color w:val="FF0000"/>
+        </w:rPr>
+        <w:t xml:space="preserve">Schenkewitz, </w:t>
+      </w:r>
+      <w:r>
+        <w:rPr>
+          <w:color w:val="FF0000"/>
+        </w:rPr>
+        <w:t>Florian Schoon</w:t>
+      </w:r>
+      <w:r>
+        <w:rPr>
+          <w:color w:val="FF0000"/>
+        </w:rPr>
+        <w:t>)</w:t>
+      </w:r>
+    </w:p>
+    <w:p>
       <w:r>
         <w:t>Auf den Inhaltsseiten (funfacts, catwatch, katzenspielzeuge), befindet sich eine Schaltfläche</w:t>
       </w:r>
@@ -635,11 +763,13 @@
         <w:t>en der Startseite (index) sucht in der „userlist“ nach dem entsprechenden user-Objekt und stellt dann alle Einträge des „favoriten“ Arrays dar. Falls das Array eine Länge von 0 hat, wird ein Platzhaltertext angezeigt.</w:t>
       </w:r>
     </w:p>
+    <w:p/>
     <w:p>
       <w:pPr>
         <w:pStyle w:val="berschrift1"/>
       </w:pPr>
       <w:r>
+        <w:lastRenderedPageBreak/>
         <w:t>Meist</w:t>
       </w:r>
       <w:r>
@@ -647,6 +777,31 @@
       </w:r>
     </w:p>
     <w:p>
+      <w:pPr>
+        <w:rPr>
+          <w:color w:val="FF0000"/>
+        </w:rPr>
+      </w:pPr>
+      <w:r>
+        <w:rPr>
+          <w:color w:val="FF0000"/>
+        </w:rPr>
+        <w:t>(</w:t>
+      </w:r>
+      <w:r>
+        <w:rPr>
+          <w:color w:val="FF0000"/>
+        </w:rPr>
+        <w:t xml:space="preserve">Implementierung: </w:t>
+      </w:r>
+      <w:r>
+        <w:rPr>
+          <w:color w:val="FF0000"/>
+        </w:rPr>
+        <w:t>Mario Schenkewitz)</w:t>
+      </w:r>
+    </w:p>
+    <w:p>
       <w:r>
         <w:t>Wie beim Merkmal für Personali</w:t>
       </w:r>
@@ -670,6 +825,211 @@
       </w:r>
       <w:r>
         <w:t>ruft wieder analog die Werte aus dem user-Objekt ab, fügt sie formatiert einem Array hinzu und stellt die Werte dar.</w:t>
+      </w:r>
+    </w:p>
+    <w:p/>
+    <w:p>
+      <w:pPr>
+        <w:rPr>
+          <w:rFonts w:asciiTheme="majorHAnsi" w:hAnsiTheme="majorHAnsi" w:cstheme="majorHAnsi"/>
+          <w:sz w:val="32"/>
+          <w:szCs w:val="32"/>
+        </w:rPr>
+      </w:pPr>
+      <w:r>
+        <w:rPr>
+          <w:rFonts w:asciiTheme="majorHAnsi" w:hAnsiTheme="majorHAnsi" w:cstheme="majorHAnsi"/>
+          <w:color w:val="4472C4" w:themeColor="accent5"/>
+          <w:sz w:val="32"/>
+          <w:szCs w:val="32"/>
+        </w:rPr>
+        <w:t>Arbeitsaufteilung</w:t>
+      </w:r>
+    </w:p>
+    <w:p>
+      <w:r>
+        <w:t xml:space="preserve">1) </w:t>
+      </w:r>
+      <w:r>
+        <w:t>S</w:t>
+      </w:r>
+      <w:r>
+        <w:t xml:space="preserve">iehe </w:t>
+      </w:r>
+      <w:r>
+        <w:t>unterhalb der Überschriften</w:t>
+      </w:r>
+      <w:r>
+        <w:t xml:space="preserve">, die rot </w:t>
+      </w:r>
+      <w:r>
+        <w:t>markierten Texte</w:t>
+      </w:r>
+      <w:r>
+        <w:t>.</w:t>
+      </w:r>
+    </w:p>
+    <w:p>
+      <w:r>
+        <w:t>2)</w:t>
+      </w:r>
+      <w:r>
+        <w:t xml:space="preserve"> </w:t>
+      </w:r>
+      <w:r>
+        <w:t>HTML-Seiten und Styling:</w:t>
+      </w:r>
+    </w:p>
+    <w:p>
+      <w:pPr>
+        <w:rPr>
+          <w:b/>
+          <w:u w:val="single"/>
+        </w:rPr>
+      </w:pPr>
+      <w:r>
+        <w:rPr>
+          <w:b/>
+          <w:u w:val="single"/>
+        </w:rPr>
+        <w:t>Bearbeiter</w:t>
+      </w:r>
+      <w:r>
+        <w:rPr>
+          <w:b/>
+          <w:u w:val="single"/>
+        </w:rPr>
+        <w:tab/>
+      </w:r>
+      <w:r>
+        <w:rPr>
+          <w:b/>
+          <w:u w:val="single"/>
+        </w:rPr>
+        <w:tab/>
+      </w:r>
+      <w:r>
+        <w:rPr>
+          <w:b/>
+          <w:u w:val="single"/>
+        </w:rPr>
+        <w:t>:</w:t>
+      </w:r>
+      <w:r>
+        <w:rPr>
+          <w:b/>
+          <w:u w:val="single"/>
+        </w:rPr>
+        <w:tab/>
+      </w:r>
+      <w:r>
+        <w:rPr>
+          <w:b/>
+          <w:u w:val="single"/>
+        </w:rPr>
+        <w:tab/>
+        <w:t>HTML-Seite</w:t>
+      </w:r>
+      <w:r>
+        <w:rPr>
+          <w:b/>
+          <w:u w:val="single"/>
+        </w:rPr>
+        <w:t xml:space="preserve"> &amp; Styling</w:t>
+      </w:r>
+    </w:p>
+    <w:p>
+      <w:r>
+        <w:t>Mario Schenkewitz</w:t>
+      </w:r>
+      <w:r>
+        <w:tab/>
+      </w:r>
+      <w:r>
+        <w:t>:</w:t>
+      </w:r>
+      <w:r>
+        <w:tab/>
+      </w:r>
+      <w:r>
+        <w:tab/>
+      </w:r>
+      <w:r>
+        <w:t>Home</w:t>
+      </w:r>
+      <w:r>
+        <w:t>, Funfacts</w:t>
+      </w:r>
+    </w:p>
+    <w:p>
+      <w:r>
+        <w:t>Oskar Droescher</w:t>
+      </w:r>
+      <w:r>
+        <w:tab/>
+      </w:r>
+      <w:r>
+        <w:t>:</w:t>
+      </w:r>
+      <w:r>
+        <w:tab/>
+      </w:r>
+      <w:r>
+        <w:tab/>
+      </w:r>
+      <w:r>
+        <w:t>Catwatch</w:t>
+      </w:r>
+    </w:p>
+    <w:p>
+      <w:r>
+        <w:t>Kai Arne Möbert</w:t>
+      </w:r>
+      <w:r>
+        <w:tab/>
+      </w:r>
+      <w:r>
+        <w:t>:</w:t>
+      </w:r>
+      <w:r>
+        <w:tab/>
+      </w:r>
+      <w:r>
+        <w:tab/>
+      </w:r>
+      <w:r>
+        <w:t>Katzenspielzeug</w:t>
+      </w:r>
+    </w:p>
+    <w:p>
+      <w:r>
+        <w:t>Florian Schoon</w:t>
+      </w:r>
+      <w:r>
+        <w:tab/>
+      </w:r>
+      <w:r>
+        <w:tab/>
+      </w:r>
+      <w:r>
+        <w:t>:</w:t>
+      </w:r>
+      <w:r>
+        <w:tab/>
+      </w:r>
+      <w:r>
+        <w:tab/>
+      </w:r>
+      <w:r>
+        <w:t>Unser Team</w:t>
+      </w:r>
+    </w:p>
+    <w:p>
+      <w:r>
+        <w:t xml:space="preserve">3) Jos Trautermann hat die Seiten auf die korrekte Funktionsweise getestet und </w:t>
+      </w:r>
+      <w:r>
+        <w:t>ggf. Verbesserungen vorgeschlagen.</w:t>
       </w:r>
     </w:p>
     <w:sectPr>
@@ -683,7 +1043,7 @@
 </file>
 
 <file path=word/numbering.xml><?xml version="1.0" encoding="utf-8"?>
-<w:numbering xmlns:wpc="http://schemas.microsoft.com/office/word/2010/wordprocessingCanvas" xmlns:cx="http://schemas.microsoft.com/office/drawing/2014/chartex" xmlns:cx1="http://schemas.microsoft.com/office/drawing/2015/9/8/chartex" xmlns:mc="http://schemas.openxmlformats.org/markup-compatibility/2006" xmlns:o="urn:schemas-microsoft-com:office:office" xmlns:r="http://schemas.openxmlformats.org/officeDocument/2006/relationships" xmlns:m="http://schemas.openxmlformats.org/officeDocument/2006/math" xmlns:v="urn:schemas-microsoft-com:vml" xmlns:wp14="http://schemas.microsoft.com/office/word/2010/wordprocessingDrawing" xmlns:wp="http://schemas.openxmlformats.org/drawingml/2006/wordprocessingDrawing" xmlns:w10="urn:schemas-microsoft-com:office:word" xmlns:w="http://schemas.openxmlformats.org/wordprocessingml/2006/main" xmlns:w14="http://schemas.microsoft.com/office/word/2010/wordml" xmlns:w15="http://schemas.microsoft.com/office/word/2012/wordml" xmlns:w16se="http://schemas.microsoft.com/office/word/2015/wordml/symex" xmlns:wpg="http://schemas.microsoft.com/office/word/2010/wordprocessingGroup" xmlns:wpi="http://schemas.microsoft.com/office/word/2010/wordprocessingInk" xmlns:wne="http://schemas.microsoft.com/office/word/2006/wordml" xmlns:wps="http://schemas.microsoft.com/office/word/2010/wordprocessingShape" mc:Ignorable="w14 w15 w16se wp14">
+<w:numbering xmlns:wpc="http://schemas.microsoft.com/office/word/2010/wordprocessingCanvas" xmlns:cx="http://schemas.microsoft.com/office/drawing/2014/chartex" xmlns:cx1="http://schemas.microsoft.com/office/drawing/2015/9/8/chartex" xmlns:cx2="http://schemas.microsoft.com/office/drawing/2015/10/21/chartex" xmlns:cx3="http://schemas.microsoft.com/office/drawing/2016/5/9/chartex" xmlns:cx4="http://schemas.microsoft.com/office/drawing/2016/5/10/chartex" xmlns:cx5="http://schemas.microsoft.com/office/drawing/2016/5/11/chartex" xmlns:cx6="http://schemas.microsoft.com/office/drawing/2016/5/12/chartex" xmlns:cx7="http://schemas.microsoft.com/office/drawing/2016/5/13/chartex" xmlns:cx8="http://schemas.microsoft.com/office/drawing/2016/5/14/chartex" xmlns:mc="http://schemas.openxmlformats.org/markup-compatibility/2006" xmlns:aink="http://schemas.microsoft.com/office/drawing/2016/ink" xmlns:am3d="http://schemas.microsoft.com/office/drawing/2017/model3d" xmlns:o="urn:schemas-microsoft-com:office:office" xmlns:r="http://schemas.openxmlformats.org/officeDocument/2006/relationships" xmlns:m="http://schemas.openxmlformats.org/officeDocument/2006/math" xmlns:v="urn:schemas-microsoft-com:vml" xmlns:wp14="http://schemas.microsoft.com/office/word/2010/wordprocessingDrawing" xmlns:wp="http://schemas.openxmlformats.org/drawingml/2006/wordprocessingDrawing" xmlns:w10="urn:schemas-microsoft-com:office:word" xmlns:w="http://schemas.openxmlformats.org/wordprocessingml/2006/main" xmlns:w14="http://schemas.microsoft.com/office/word/2010/wordml" xmlns:w15="http://schemas.microsoft.com/office/word/2012/wordml" xmlns:w16cex="http://schemas.microsoft.com/office/word/2018/wordml/cex" xmlns:w16cid="http://schemas.microsoft.com/office/word/2016/wordml/cid" xmlns:w16="http://schemas.microsoft.com/office/word/2018/wordml" xmlns:w16sdtdh="http://schemas.microsoft.com/office/word/2020/wordml/sdtdatahash" xmlns:w16se="http://schemas.microsoft.com/office/word/2015/wordml/symex" xmlns:wpg="http://schemas.microsoft.com/office/word/2010/wordprocessingGroup" xmlns:wpi="http://schemas.microsoft.com/office/word/2010/wordprocessingInk" xmlns:wne="http://schemas.microsoft.com/office/word/2006/wordml" xmlns:wps="http://schemas.microsoft.com/office/word/2010/wordprocessingShape" mc:Ignorable="w14 w15 w16se w16cid w16 w16cex w16sdtdh wp14">
   <w:abstractNum w:abstractNumId="0" w15:restartNumberingAfterBreak="0">
     <w:nsid w:val="0C537F5F"/>
     <w:multiLevelType w:val="hybridMultilevel"/>
@@ -1103,7 +1463,7 @@
 </file>
 
 <file path=word/styles.xml><?xml version="1.0" encoding="utf-8"?>
-<w:styles xmlns:mc="http://schemas.openxmlformats.org/markup-compatibility/2006" xmlns:r="http://schemas.openxmlformats.org/officeDocument/2006/relationships" xmlns:w="http://schemas.openxmlformats.org/wordprocessingml/2006/main" xmlns:w14="http://schemas.microsoft.com/office/word/2010/wordml" xmlns:w15="http://schemas.microsoft.com/office/word/2012/wordml" xmlns:w16se="http://schemas.microsoft.com/office/word/2015/wordml/symex" mc:Ignorable="w14 w15 w16se">
+<w:styles xmlns:mc="http://schemas.openxmlformats.org/markup-compatibility/2006" xmlns:r="http://schemas.openxmlformats.org/officeDocument/2006/relationships" xmlns:w="http://schemas.openxmlformats.org/wordprocessingml/2006/main" xmlns:w14="http://schemas.microsoft.com/office/word/2010/wordml" xmlns:w15="http://schemas.microsoft.com/office/word/2012/wordml" xmlns:w16cex="http://schemas.microsoft.com/office/word/2018/wordml/cex" xmlns:w16cid="http://schemas.microsoft.com/office/word/2016/wordml/cid" xmlns:w16="http://schemas.microsoft.com/office/word/2018/wordml" xmlns:w16sdtdh="http://schemas.microsoft.com/office/word/2020/wordml/sdtdatahash" xmlns:w16se="http://schemas.microsoft.com/office/word/2015/wordml/symex" mc:Ignorable="w14 w15 w16se w16cid w16 w16cex w16sdtdh">
   <w:docDefaults>
     <w:rPrDefault>
       <w:rPr>
@@ -1119,7 +1479,7 @@
       </w:pPr>
     </w:pPrDefault>
   </w:docDefaults>
-  <w:latentStyles w:defLockedState="0" w:defUIPriority="99" w:defSemiHidden="0" w:defUnhideWhenUsed="0" w:defQFormat="0" w:count="371">
+  <w:latentStyles w:defLockedState="0" w:defUIPriority="99" w:defSemiHidden="0" w:defUnhideWhenUsed="0" w:defQFormat="0" w:count="376">
     <w:lsdException w:name="Normal" w:uiPriority="0" w:qFormat="1"/>
     <w:lsdException w:name="heading 1" w:uiPriority="9" w:qFormat="1"/>
     <w:lsdException w:name="heading 2" w:semiHidden="1" w:uiPriority="9" w:unhideWhenUsed="1" w:qFormat="1"/>
@@ -1225,7 +1585,6 @@
     <w:lsdException w:name="HTML Sample" w:semiHidden="1" w:unhideWhenUsed="1"/>
     <w:lsdException w:name="HTML Typewriter" w:semiHidden="1" w:unhideWhenUsed="1"/>
     <w:lsdException w:name="HTML Variable" w:semiHidden="1" w:unhideWhenUsed="1"/>
-    <w:lsdException w:name="Normal Table" w:semiHidden="1" w:unhideWhenUsed="1"/>
     <w:lsdException w:name="annotation subject" w:semiHidden="1" w:unhideWhenUsed="1"/>
     <w:lsdException w:name="No List" w:semiHidden="1" w:unhideWhenUsed="1"/>
     <w:lsdException w:name="Outline List 1" w:semiHidden="1" w:unhideWhenUsed="1"/>
@@ -1268,11 +1627,8 @@
     <w:lsdException w:name="Table Contemporary" w:semiHidden="1" w:unhideWhenUsed="1"/>
     <w:lsdException w:name="Table Elegant" w:semiHidden="1" w:unhideWhenUsed="1"/>
     <w:lsdException w:name="Table Professional" w:semiHidden="1" w:unhideWhenUsed="1"/>
-    <w:lsdException w:name="Table Subtle 1" w:semiHidden="1" w:unhideWhenUsed="1"/>
     <w:lsdException w:name="Table Subtle 2" w:semiHidden="1" w:unhideWhenUsed="1"/>
     <w:lsdException w:name="Table Web 1" w:semiHidden="1" w:unhideWhenUsed="1"/>
-    <w:lsdException w:name="Table Web 2" w:semiHidden="1" w:unhideWhenUsed="1"/>
-    <w:lsdException w:name="Table Web 3" w:semiHidden="1" w:unhideWhenUsed="1"/>
     <w:lsdException w:name="Balloon Text" w:semiHidden="1" w:unhideWhenUsed="1"/>
     <w:lsdException w:name="Table Grid" w:uiPriority="39"/>
     <w:lsdException w:name="Table Theme" w:semiHidden="1" w:unhideWhenUsed="1"/>
@@ -1491,6 +1847,11 @@
     <w:lsdException w:name="List Table 5 Dark Accent 6" w:uiPriority="50"/>
     <w:lsdException w:name="List Table 6 Colorful Accent 6" w:uiPriority="51"/>
     <w:lsdException w:name="List Table 7 Colorful Accent 6" w:uiPriority="52"/>
+    <w:lsdException w:name="Mention" w:semiHidden="1" w:unhideWhenUsed="1"/>
+    <w:lsdException w:name="Smart Hyperlink" w:semiHidden="1" w:unhideWhenUsed="1"/>
+    <w:lsdException w:name="Hashtag" w:semiHidden="1" w:unhideWhenUsed="1"/>
+    <w:lsdException w:name="Unresolved Mention" w:semiHidden="1" w:unhideWhenUsed="1"/>
+    <w:lsdException w:name="Smart Link" w:semiHidden="1" w:unhideWhenUsed="1"/>
   </w:latentStyles>
   <w:style w:type="paragraph" w:default="1" w:styleId="Standard">
     <w:name w:val="Normal"/>
@@ -1520,6 +1881,7 @@
   <w:style w:type="character" w:default="1" w:styleId="Absatz-Standardschriftart">
     <w:name w:val="Default Paragraph Font"/>
     <w:uiPriority w:val="1"/>
+    <w:semiHidden/>
     <w:unhideWhenUsed/>
   </w:style>
   <w:style w:type="table" w:default="1" w:styleId="NormaleTabelle">

</xml_diff>